<commit_message>
connexion prix avec stockage
</commit_message>
<xml_diff>
--- a/Implementation/Rapports et rendus/rapport d'implementation.docx
+++ b/Implementation/Rapports et rendus/rapport d'implementation.docx
@@ -2487,8 +2487,6 @@
           </wp:inline>
         </w:drawing>
       </w:r>
-      <w:bookmarkStart w:id="0" w:name="_GoBack"/>
-      <w:bookmarkEnd w:id="0"/>
     </w:p>
     <w:p>
       <w:pPr>
@@ -3107,6 +3105,27 @@
     <w:p>
       <w:r>
         <w:t>Choses restantes :</w:t>
+      </w:r>
+    </w:p>
+    <w:p>
+      <w:pPr>
+        <w:pStyle w:val="Paragraphedeliste"/>
+        <w:numPr>
+          <w:ilvl w:val="0"/>
+          <w:numId w:val="21"/>
+        </w:numPr>
+        <w:spacing w:after="160" w:line="259" w:lineRule="auto"/>
+        <w:rPr>
+          <w:highlight w:val="yellow"/>
+        </w:rPr>
+      </w:pPr>
+      <w:bookmarkStart w:id="0" w:name="_GoBack"/>
+      <w:bookmarkEnd w:id="0"/>
+      <w:r>
+        <w:rPr>
+          <w:highlight w:val="yellow"/>
+        </w:rPr>
+        <w:t>FINIR LA BDD LE 18 MARS VICTOR VERHOYE (NOTE A MOI-MÊME)</w:t>
       </w:r>
     </w:p>
     <w:p>
@@ -5590,7 +5609,7 @@
       <w:lvlText w:val="-"/>
       <w:lvlJc w:val="left"/>
       <w:pPr>
-        <w:ind w:left="720" w:hanging="360"/>
+        <w:ind w:left="1428" w:hanging="360"/>
       </w:pPr>
       <w:rPr>
         <w:rFonts w:ascii="Calibri" w:eastAsiaTheme="minorHAnsi" w:hAnsi="Calibri" w:cs="Calibri" w:hint="default"/>
@@ -5602,7 +5621,7 @@
       <w:lvlText w:val="o"/>
       <w:lvlJc w:val="left"/>
       <w:pPr>
-        <w:ind w:left="1440" w:hanging="360"/>
+        <w:ind w:left="2148" w:hanging="360"/>
       </w:pPr>
       <w:rPr>
         <w:rFonts w:ascii="Courier New" w:hAnsi="Courier New" w:cs="Courier New" w:hint="default"/>
@@ -5614,7 +5633,7 @@
       <w:lvlText w:val=""/>
       <w:lvlJc w:val="left"/>
       <w:pPr>
-        <w:ind w:left="2160" w:hanging="360"/>
+        <w:ind w:left="2868" w:hanging="360"/>
       </w:pPr>
       <w:rPr>
         <w:rFonts w:ascii="Wingdings" w:hAnsi="Wingdings" w:hint="default"/>
@@ -5626,7 +5645,7 @@
       <w:lvlText w:val=""/>
       <w:lvlJc w:val="left"/>
       <w:pPr>
-        <w:ind w:left="2880" w:hanging="360"/>
+        <w:ind w:left="3588" w:hanging="360"/>
       </w:pPr>
       <w:rPr>
         <w:rFonts w:ascii="Symbol" w:hAnsi="Symbol" w:hint="default"/>
@@ -5638,7 +5657,7 @@
       <w:lvlText w:val="o"/>
       <w:lvlJc w:val="left"/>
       <w:pPr>
-        <w:ind w:left="3600" w:hanging="360"/>
+        <w:ind w:left="4308" w:hanging="360"/>
       </w:pPr>
       <w:rPr>
         <w:rFonts w:ascii="Courier New" w:hAnsi="Courier New" w:cs="Courier New" w:hint="default"/>
@@ -5650,7 +5669,7 @@
       <w:lvlText w:val=""/>
       <w:lvlJc w:val="left"/>
       <w:pPr>
-        <w:ind w:left="4320" w:hanging="360"/>
+        <w:ind w:left="5028" w:hanging="360"/>
       </w:pPr>
       <w:rPr>
         <w:rFonts w:ascii="Wingdings" w:hAnsi="Wingdings" w:hint="default"/>
@@ -5662,7 +5681,7 @@
       <w:lvlText w:val=""/>
       <w:lvlJc w:val="left"/>
       <w:pPr>
-        <w:ind w:left="5040" w:hanging="360"/>
+        <w:ind w:left="5748" w:hanging="360"/>
       </w:pPr>
       <w:rPr>
         <w:rFonts w:ascii="Symbol" w:hAnsi="Symbol" w:hint="default"/>
@@ -5674,7 +5693,7 @@
       <w:lvlText w:val="o"/>
       <w:lvlJc w:val="left"/>
       <w:pPr>
-        <w:ind w:left="5760" w:hanging="360"/>
+        <w:ind w:left="6468" w:hanging="360"/>
       </w:pPr>
       <w:rPr>
         <w:rFonts w:ascii="Courier New" w:hAnsi="Courier New" w:cs="Courier New" w:hint="default"/>
@@ -5686,7 +5705,7 @@
       <w:lvlText w:val=""/>
       <w:lvlJc w:val="left"/>
       <w:pPr>
-        <w:ind w:left="6480" w:hanging="360"/>
+        <w:ind w:left="7188" w:hanging="360"/>
       </w:pPr>
       <w:rPr>
         <w:rFonts w:ascii="Wingdings" w:hAnsi="Wingdings" w:hint="default"/>
@@ -6800,7 +6819,7 @@
 </file>
 
 <file path=customXml/itemProps1.xml><?xml version="1.0" encoding="utf-8"?>
-<ds:datastoreItem xmlns:ds="http://schemas.openxmlformats.org/officeDocument/2006/customXml" ds:itemID="{C4094359-89D4-4EBF-9BE3-D61BEF702268}">
+<ds:datastoreItem xmlns:ds="http://schemas.openxmlformats.org/officeDocument/2006/customXml" ds:itemID="{24904448-9B21-4D93-BF96-454223B87F36}">
   <ds:schemaRefs>
     <ds:schemaRef ds:uri="http://schemas.openxmlformats.org/officeDocument/2006/bibliography"/>
   </ds:schemaRefs>

</xml_diff>

<commit_message>
modifications apportees dans rapport, si vous avez d'autres choses a ajouter, hesitez pas
</commit_message>
<xml_diff>
--- a/Implementation/Rapports et rendus/rapport d'implementation.docx
+++ b/Implementation/Rapports et rendus/rapport d'implementation.docx
@@ -961,8 +961,16 @@
             <w:rPr>
               <w:rFonts w:asciiTheme="majorHAnsi" w:hAnsiTheme="majorHAnsi"/>
             </w:rPr>
-            <w:t>4. Acheter pass</w:t>
-          </w:r>
+            <w:t xml:space="preserve">4. Acheter </w:t>
+          </w:r>
+          <w:proofErr w:type="spellStart"/>
+          <w:r>
+            <w:rPr>
+              <w:rFonts w:asciiTheme="majorHAnsi" w:hAnsiTheme="majorHAnsi"/>
+            </w:rPr>
+            <w:t>pass</w:t>
+          </w:r>
+          <w:proofErr w:type="spellEnd"/>
           <w:r>
             <w:rPr>
               <w:rFonts w:asciiTheme="majorHAnsi" w:hAnsiTheme="majorHAnsi"/>
@@ -2248,7 +2256,25 @@
           <w:sz w:val="24"/>
           <w:szCs w:val="24"/>
         </w:rPr>
-        <w:t>Comme nous avons pu avoir l’occasion d’en parler avec Mr Hauweele, deux problèmes principaux ont mené à une quantité non-négligeable de modifications par rapport à notre modélisation : l’absence de design patterns et d’encapsulation entre la partie « cœur », la partie « stockage » et la partie « graphique » de notre application.</w:t>
+        <w:t xml:space="preserve">Comme nous avons pu avoir l’occasion d’en parler avec Mr </w:t>
+      </w:r>
+      <w:proofErr w:type="spellStart"/>
+      <w:r>
+        <w:rPr>
+          <w:rFonts w:asciiTheme="majorHAnsi" w:hAnsiTheme="majorHAnsi"/>
+          <w:sz w:val="24"/>
+          <w:szCs w:val="24"/>
+        </w:rPr>
+        <w:t>Hauweele</w:t>
+      </w:r>
+      <w:proofErr w:type="spellEnd"/>
+      <w:r>
+        <w:rPr>
+          <w:rFonts w:asciiTheme="majorHAnsi" w:hAnsiTheme="majorHAnsi"/>
+          <w:sz w:val="24"/>
+          <w:szCs w:val="24"/>
+        </w:rPr>
+        <w:t>, deux problèmes principaux ont mené à une quantité non-négligeable de modifications par rapport à notre modélisation : l’absence de design patterns et d’encapsulation entre la partie « cœur », la partie « stockage » et la partie « graphique » de notre application.</w:t>
       </w:r>
       <w:r>
         <w:rPr>
@@ -2507,7 +2533,25 @@
           <w:sz w:val="24"/>
           <w:szCs w:val="24"/>
         </w:rPr>
-        <w:t xml:space="preserve">La méthode calculerPrix prenait un titre de transport comme paramètre auparavant. Elle prend maintenant tous les paramètres d’un futur titre car, étant donné que le titre de transport est créé après </w:t>
+        <w:t xml:space="preserve">La méthode </w:t>
+      </w:r>
+      <w:proofErr w:type="spellStart"/>
+      <w:r>
+        <w:rPr>
+          <w:rFonts w:asciiTheme="majorHAnsi" w:hAnsiTheme="majorHAnsi"/>
+          <w:sz w:val="24"/>
+          <w:szCs w:val="24"/>
+        </w:rPr>
+        <w:t>calculerPrix</w:t>
+      </w:r>
+      <w:proofErr w:type="spellEnd"/>
+      <w:r>
+        <w:rPr>
+          <w:rFonts w:asciiTheme="majorHAnsi" w:hAnsiTheme="majorHAnsi"/>
+          <w:sz w:val="24"/>
+          <w:szCs w:val="24"/>
+        </w:rPr>
+        <w:t xml:space="preserve"> prenait un titre de transport comme paramètre auparavant. Elle prend maintenant tous les paramètres d’un futur titre car, étant donné que le titre de transport est créé après </w:t>
       </w:r>
       <w:r>
         <w:rPr>
@@ -2531,7 +2575,79 @@
           <w:sz w:val="24"/>
           <w:szCs w:val="24"/>
         </w:rPr>
-        <w:t xml:space="preserve"> Vu que le prix des différents titres est stocké dans des tables différentes en fonction du titre et que ces prix n’ont aucun lien, nous avons aussi du séparer calculerPrix en calculerPrixAbo, calculerPrixBillet et calculerPrixPass.</w:t>
+        <w:t xml:space="preserve"> Vu que le prix des différents titres est stocké dans des tables différentes en fonction du titre et que ces prix n’ont aucun lien, nous avons aussi du séparer </w:t>
+      </w:r>
+      <w:proofErr w:type="spellStart"/>
+      <w:r>
+        <w:rPr>
+          <w:rFonts w:asciiTheme="majorHAnsi" w:hAnsiTheme="majorHAnsi"/>
+          <w:sz w:val="24"/>
+          <w:szCs w:val="24"/>
+        </w:rPr>
+        <w:t>calculerPrix</w:t>
+      </w:r>
+      <w:proofErr w:type="spellEnd"/>
+      <w:r>
+        <w:rPr>
+          <w:rFonts w:asciiTheme="majorHAnsi" w:hAnsiTheme="majorHAnsi"/>
+          <w:sz w:val="24"/>
+          <w:szCs w:val="24"/>
+        </w:rPr>
+        <w:t xml:space="preserve"> en </w:t>
+      </w:r>
+      <w:proofErr w:type="spellStart"/>
+      <w:r>
+        <w:rPr>
+          <w:rFonts w:asciiTheme="majorHAnsi" w:hAnsiTheme="majorHAnsi"/>
+          <w:sz w:val="24"/>
+          <w:szCs w:val="24"/>
+        </w:rPr>
+        <w:t>calculerPrixAbo</w:t>
+      </w:r>
+      <w:proofErr w:type="spellEnd"/>
+      <w:r>
+        <w:rPr>
+          <w:rFonts w:asciiTheme="majorHAnsi" w:hAnsiTheme="majorHAnsi"/>
+          <w:sz w:val="24"/>
+          <w:szCs w:val="24"/>
+        </w:rPr>
+        <w:t xml:space="preserve">, </w:t>
+      </w:r>
+      <w:proofErr w:type="spellStart"/>
+      <w:r>
+        <w:rPr>
+          <w:rFonts w:asciiTheme="majorHAnsi" w:hAnsiTheme="majorHAnsi"/>
+          <w:sz w:val="24"/>
+          <w:szCs w:val="24"/>
+        </w:rPr>
+        <w:t>calculerPrixBillet</w:t>
+      </w:r>
+      <w:proofErr w:type="spellEnd"/>
+      <w:r>
+        <w:rPr>
+          <w:rFonts w:asciiTheme="majorHAnsi" w:hAnsiTheme="majorHAnsi"/>
+          <w:sz w:val="24"/>
+          <w:szCs w:val="24"/>
+        </w:rPr>
+        <w:t xml:space="preserve"> et </w:t>
+      </w:r>
+      <w:proofErr w:type="spellStart"/>
+      <w:r>
+        <w:rPr>
+          <w:rFonts w:asciiTheme="majorHAnsi" w:hAnsiTheme="majorHAnsi"/>
+          <w:sz w:val="24"/>
+          <w:szCs w:val="24"/>
+        </w:rPr>
+        <w:t>calculerPrixPass</w:t>
+      </w:r>
+      <w:proofErr w:type="spellEnd"/>
+      <w:r>
+        <w:rPr>
+          <w:rFonts w:asciiTheme="majorHAnsi" w:hAnsiTheme="majorHAnsi"/>
+          <w:sz w:val="24"/>
+          <w:szCs w:val="24"/>
+        </w:rPr>
+        <w:t>.</w:t>
       </w:r>
     </w:p>
     <w:p>
@@ -2561,7 +2677,25 @@
           <w:sz w:val="24"/>
           <w:szCs w:val="24"/>
         </w:rPr>
-        <w:t xml:space="preserve">une classe monnayeur qui va se charger de tout ce qui est rendu d’argent. Nous avons fait cela car, dû à notre problème d’encapsulation, une classe propre au graphique (FenetreSimulation) stockait des informations (nombre de pièces </w:t>
+        <w:t>une classe monnayeur qui va se charger de tout ce qui est rendu d’argent. Nous avons fait cela car, dû à notre problème d’encapsulation, une classe propre au graphique (</w:t>
+      </w:r>
+      <w:proofErr w:type="spellStart"/>
+      <w:r>
+        <w:rPr>
+          <w:rFonts w:asciiTheme="majorHAnsi" w:hAnsiTheme="majorHAnsi"/>
+          <w:sz w:val="24"/>
+          <w:szCs w:val="24"/>
+        </w:rPr>
+        <w:t>FenetreSimulation</w:t>
+      </w:r>
+      <w:proofErr w:type="spellEnd"/>
+      <w:r>
+        <w:rPr>
+          <w:rFonts w:asciiTheme="majorHAnsi" w:hAnsiTheme="majorHAnsi"/>
+          <w:sz w:val="24"/>
+          <w:szCs w:val="24"/>
+        </w:rPr>
+        <w:t xml:space="preserve">) stockait des informations (nombre de pièces </w:t>
       </w:r>
       <w:proofErr w:type="gramStart"/>
       <w:r>
@@ -2609,7 +2743,79 @@
           <w:sz w:val="24"/>
           <w:szCs w:val="24"/>
         </w:rPr>
-        <w:t xml:space="preserve">Concernant les bases de données, nous avons décidé de séparer le travail en la gestion concernant les horaires de train (HoraireTrains), les titres de transport (BDDTitre) et la banque (BDDBanque). Vu qu’une partie de leur comportement est commun, la classe GestionBaseDeDonnées est devenue abstraite et </w:t>
+        <w:t>Concernant les bases de données, nous avons décidé de séparer le travail en la gestion concernant les horaires de train (</w:t>
+      </w:r>
+      <w:proofErr w:type="spellStart"/>
+      <w:r>
+        <w:rPr>
+          <w:rFonts w:asciiTheme="majorHAnsi" w:hAnsiTheme="majorHAnsi"/>
+          <w:sz w:val="24"/>
+          <w:szCs w:val="24"/>
+        </w:rPr>
+        <w:t>HoraireTrains</w:t>
+      </w:r>
+      <w:proofErr w:type="spellEnd"/>
+      <w:r>
+        <w:rPr>
+          <w:rFonts w:asciiTheme="majorHAnsi" w:hAnsiTheme="majorHAnsi"/>
+          <w:sz w:val="24"/>
+          <w:szCs w:val="24"/>
+        </w:rPr>
+        <w:t>), les titres de transport (</w:t>
+      </w:r>
+      <w:proofErr w:type="spellStart"/>
+      <w:r>
+        <w:rPr>
+          <w:rFonts w:asciiTheme="majorHAnsi" w:hAnsiTheme="majorHAnsi"/>
+          <w:sz w:val="24"/>
+          <w:szCs w:val="24"/>
+        </w:rPr>
+        <w:t>BDDTitre</w:t>
+      </w:r>
+      <w:proofErr w:type="spellEnd"/>
+      <w:r>
+        <w:rPr>
+          <w:rFonts w:asciiTheme="majorHAnsi" w:hAnsiTheme="majorHAnsi"/>
+          <w:sz w:val="24"/>
+          <w:szCs w:val="24"/>
+        </w:rPr>
+        <w:t>) et la banque (</w:t>
+      </w:r>
+      <w:proofErr w:type="spellStart"/>
+      <w:r>
+        <w:rPr>
+          <w:rFonts w:asciiTheme="majorHAnsi" w:hAnsiTheme="majorHAnsi"/>
+          <w:sz w:val="24"/>
+          <w:szCs w:val="24"/>
+        </w:rPr>
+        <w:t>BDDBanque</w:t>
+      </w:r>
+      <w:proofErr w:type="spellEnd"/>
+      <w:r>
+        <w:rPr>
+          <w:rFonts w:asciiTheme="majorHAnsi" w:hAnsiTheme="majorHAnsi"/>
+          <w:sz w:val="24"/>
+          <w:szCs w:val="24"/>
+        </w:rPr>
+        <w:t xml:space="preserve">). Vu qu’une partie de leur comportement est commun, la classe </w:t>
+      </w:r>
+      <w:proofErr w:type="spellStart"/>
+      <w:r>
+        <w:rPr>
+          <w:rFonts w:asciiTheme="majorHAnsi" w:hAnsiTheme="majorHAnsi"/>
+          <w:sz w:val="24"/>
+          <w:szCs w:val="24"/>
+        </w:rPr>
+        <w:t>GestionBaseDeDonnées</w:t>
+      </w:r>
+      <w:proofErr w:type="spellEnd"/>
+      <w:r>
+        <w:rPr>
+          <w:rFonts w:asciiTheme="majorHAnsi" w:hAnsiTheme="majorHAnsi"/>
+          <w:sz w:val="24"/>
+          <w:szCs w:val="24"/>
+        </w:rPr>
+        <w:t xml:space="preserve"> est devenue abstraite et </w:t>
       </w:r>
       <w:r>
         <w:rPr>
@@ -2626,6 +2832,242 @@
           <w:szCs w:val="24"/>
         </w:rPr>
         <w:t xml:space="preserve"> De ce fait, toutes les méthodes qu’on pouvait trouver auparavant dans celle-ci sont réparties dans ses sous-classes.</w:t>
+      </w:r>
+      <w:r>
+        <w:rPr>
+          <w:rFonts w:asciiTheme="majorHAnsi" w:hAnsiTheme="majorHAnsi"/>
+          <w:sz w:val="24"/>
+          <w:szCs w:val="24"/>
+        </w:rPr>
+        <w:t xml:space="preserve"> </w:t>
+      </w:r>
+      <w:r>
+        <w:rPr>
+          <w:rFonts w:asciiTheme="majorHAnsi" w:hAnsiTheme="majorHAnsi"/>
+          <w:sz w:val="24"/>
+          <w:szCs w:val="24"/>
+        </w:rPr>
+        <w:t xml:space="preserve">Certaines méthodes et arguments de </w:t>
+      </w:r>
+      <w:proofErr w:type="spellStart"/>
+      <w:r>
+        <w:rPr>
+          <w:rFonts w:asciiTheme="majorHAnsi" w:hAnsiTheme="majorHAnsi"/>
+          <w:sz w:val="24"/>
+          <w:szCs w:val="24"/>
+        </w:rPr>
+        <w:t>GestionBaseDeDonnees</w:t>
+      </w:r>
+      <w:proofErr w:type="spellEnd"/>
+      <w:r>
+        <w:rPr>
+          <w:rFonts w:asciiTheme="majorHAnsi" w:hAnsiTheme="majorHAnsi"/>
+          <w:sz w:val="24"/>
+          <w:szCs w:val="24"/>
+        </w:rPr>
+        <w:t xml:space="preserve"> (et ses sous classes) ne portent plus le même ou ont disparu :</w:t>
+      </w:r>
+    </w:p>
+    <w:p>
+      <w:pPr>
+        <w:pStyle w:val="Paragraphedeliste"/>
+        <w:numPr>
+          <w:ilvl w:val="0"/>
+          <w:numId w:val="25"/>
+        </w:numPr>
+        <w:rPr>
+          <w:rFonts w:asciiTheme="majorHAnsi" w:hAnsiTheme="majorHAnsi"/>
+          <w:sz w:val="24"/>
+          <w:szCs w:val="24"/>
+        </w:rPr>
+      </w:pPr>
+      <w:proofErr w:type="spellStart"/>
+      <w:proofErr w:type="gramStart"/>
+      <w:r>
+        <w:rPr>
+          <w:rFonts w:asciiTheme="majorHAnsi" w:hAnsiTheme="majorHAnsi"/>
+          <w:sz w:val="24"/>
+          <w:szCs w:val="24"/>
+        </w:rPr>
+        <w:t>infoHoraire</w:t>
+      </w:r>
+      <w:proofErr w:type="spellEnd"/>
+      <w:r>
+        <w:rPr>
+          <w:rFonts w:asciiTheme="majorHAnsi" w:hAnsiTheme="majorHAnsi"/>
+          <w:sz w:val="24"/>
+          <w:szCs w:val="24"/>
+        </w:rPr>
+        <w:t>(</w:t>
+      </w:r>
+      <w:proofErr w:type="gramEnd"/>
+      <w:r>
+        <w:rPr>
+          <w:rFonts w:asciiTheme="majorHAnsi" w:hAnsiTheme="majorHAnsi"/>
+          <w:sz w:val="24"/>
+          <w:szCs w:val="24"/>
+        </w:rPr>
+        <w:t xml:space="preserve">) n’avait pas de sens car des méthodes équivalentes et plus détaillées se trouvaient dans </w:t>
+      </w:r>
+      <w:proofErr w:type="spellStart"/>
+      <w:r>
+        <w:rPr>
+          <w:rFonts w:asciiTheme="majorHAnsi" w:hAnsiTheme="majorHAnsi"/>
+          <w:sz w:val="24"/>
+          <w:szCs w:val="24"/>
+        </w:rPr>
+        <w:t>HoraireTrains</w:t>
+      </w:r>
+      <w:proofErr w:type="spellEnd"/>
+      <w:r>
+        <w:rPr>
+          <w:rFonts w:asciiTheme="majorHAnsi" w:hAnsiTheme="majorHAnsi"/>
+          <w:sz w:val="24"/>
+          <w:szCs w:val="24"/>
+        </w:rPr>
+        <w:t xml:space="preserve"> (et y sont toujours)</w:t>
+      </w:r>
+      <w:r>
+        <w:rPr>
+          <w:rFonts w:asciiTheme="majorHAnsi" w:hAnsiTheme="majorHAnsi"/>
+          <w:sz w:val="24"/>
+          <w:szCs w:val="24"/>
+        </w:rPr>
+        <w:t> ;</w:t>
+      </w:r>
+    </w:p>
+    <w:p>
+      <w:pPr>
+        <w:pStyle w:val="Paragraphedeliste"/>
+        <w:numPr>
+          <w:ilvl w:val="0"/>
+          <w:numId w:val="25"/>
+        </w:numPr>
+        <w:rPr>
+          <w:rFonts w:asciiTheme="majorHAnsi" w:hAnsiTheme="majorHAnsi"/>
+          <w:sz w:val="24"/>
+          <w:szCs w:val="24"/>
+        </w:rPr>
+      </w:pPr>
+      <w:proofErr w:type="gramStart"/>
+      <w:r>
+        <w:rPr>
+          <w:rFonts w:asciiTheme="majorHAnsi" w:hAnsiTheme="majorHAnsi"/>
+          <w:sz w:val="24"/>
+          <w:szCs w:val="24"/>
+        </w:rPr>
+        <w:t>les</w:t>
+      </w:r>
+      <w:proofErr w:type="gramEnd"/>
+      <w:r>
+        <w:rPr>
+          <w:rFonts w:asciiTheme="majorHAnsi" w:hAnsiTheme="majorHAnsi"/>
+          <w:sz w:val="24"/>
+          <w:szCs w:val="24"/>
+        </w:rPr>
+        <w:t xml:space="preserve"> méthodes </w:t>
+      </w:r>
+      <w:proofErr w:type="spellStart"/>
+      <w:r>
+        <w:rPr>
+          <w:rFonts w:asciiTheme="majorHAnsi" w:hAnsiTheme="majorHAnsi"/>
+          <w:sz w:val="24"/>
+          <w:szCs w:val="24"/>
+        </w:rPr>
+        <w:t>infoCarte</w:t>
+      </w:r>
+      <w:proofErr w:type="spellEnd"/>
+      <w:r>
+        <w:rPr>
+          <w:rFonts w:asciiTheme="majorHAnsi" w:hAnsiTheme="majorHAnsi"/>
+          <w:sz w:val="24"/>
+          <w:szCs w:val="24"/>
+        </w:rPr>
+        <w:t xml:space="preserve">(), </w:t>
+      </w:r>
+      <w:proofErr w:type="spellStart"/>
+      <w:r>
+        <w:rPr>
+          <w:rFonts w:asciiTheme="majorHAnsi" w:hAnsiTheme="majorHAnsi"/>
+          <w:sz w:val="24"/>
+          <w:szCs w:val="24"/>
+        </w:rPr>
+        <w:t>rechercheCartes</w:t>
+      </w:r>
+      <w:proofErr w:type="spellEnd"/>
+      <w:r>
+        <w:rPr>
+          <w:rFonts w:asciiTheme="majorHAnsi" w:hAnsiTheme="majorHAnsi"/>
+          <w:sz w:val="24"/>
+          <w:szCs w:val="24"/>
+        </w:rPr>
+        <w:t xml:space="preserve">(),… ont été remplacées en une seule méthode : </w:t>
+      </w:r>
+      <w:proofErr w:type="spellStart"/>
+      <w:r>
+        <w:rPr>
+          <w:rFonts w:asciiTheme="majorHAnsi" w:hAnsiTheme="majorHAnsi"/>
+          <w:sz w:val="24"/>
+          <w:szCs w:val="24"/>
+        </w:rPr>
+        <w:t>infoCarte</w:t>
+      </w:r>
+      <w:proofErr w:type="spellEnd"/>
+      <w:r>
+        <w:rPr>
+          <w:rFonts w:asciiTheme="majorHAnsi" w:hAnsiTheme="majorHAnsi"/>
+          <w:sz w:val="24"/>
+          <w:szCs w:val="24"/>
+        </w:rPr>
+        <w:t>()</w:t>
+      </w:r>
+      <w:r>
+        <w:rPr>
+          <w:rFonts w:asciiTheme="majorHAnsi" w:hAnsiTheme="majorHAnsi"/>
+          <w:sz w:val="24"/>
+          <w:szCs w:val="24"/>
+        </w:rPr>
+        <w:t> ;</w:t>
+      </w:r>
+    </w:p>
+    <w:p>
+      <w:pPr>
+        <w:pStyle w:val="Paragraphedeliste"/>
+        <w:numPr>
+          <w:ilvl w:val="0"/>
+          <w:numId w:val="25"/>
+        </w:numPr>
+        <w:rPr>
+          <w:rFonts w:asciiTheme="majorHAnsi" w:hAnsiTheme="majorHAnsi"/>
+          <w:sz w:val="24"/>
+          <w:szCs w:val="24"/>
+        </w:rPr>
+      </w:pPr>
+      <w:r>
+        <w:rPr>
+          <w:rFonts w:asciiTheme="majorHAnsi" w:hAnsiTheme="majorHAnsi"/>
+          <w:sz w:val="24"/>
+          <w:szCs w:val="24"/>
+        </w:rPr>
+        <w:t xml:space="preserve">Dans </w:t>
+      </w:r>
+      <w:proofErr w:type="spellStart"/>
+      <w:r>
+        <w:rPr>
+          <w:rFonts w:asciiTheme="majorHAnsi" w:hAnsiTheme="majorHAnsi"/>
+          <w:sz w:val="24"/>
+          <w:szCs w:val="24"/>
+        </w:rPr>
+        <w:t>HoraireTrains</w:t>
+      </w:r>
+      <w:proofErr w:type="spellEnd"/>
+      <w:r>
+        <w:rPr>
+          <w:rFonts w:asciiTheme="majorHAnsi" w:hAnsiTheme="majorHAnsi"/>
+          <w:sz w:val="24"/>
+          <w:szCs w:val="24"/>
+        </w:rPr>
+        <w:t>, nous avons supprimé tous les attributs. Ceux-ci n’avaient plus de sens car il était plus simple de faire passer ces attributs plutôt comme des paramètres des trois méthodes qui suivent.</w:t>
       </w:r>
     </w:p>
     <w:p>
@@ -2663,33 +3105,49 @@
           <w:sz w:val="24"/>
           <w:szCs w:val="24"/>
         </w:rPr>
-        <w:t xml:space="preserve"> cartes que nous affichons, mais nous laissons plutôt à l’utilisateur la possibilité de taper le numéro de carte qu’il désire, et nous vérifions dans la base de données si ce numéro existe bien, si le code PIN donné est correct, et </w:t>
-      </w:r>
-      <w:proofErr w:type="gramStart"/>
-      <w:r>
-        <w:rPr>
-          <w:rFonts w:asciiTheme="majorHAnsi" w:hAnsiTheme="majorHAnsi"/>
-          <w:sz w:val="24"/>
-          <w:szCs w:val="24"/>
-        </w:rPr>
-        <w:t>si il</w:t>
-      </w:r>
-      <w:proofErr w:type="gramEnd"/>
-      <w:r>
-        <w:rPr>
-          <w:rFonts w:asciiTheme="majorHAnsi" w:hAnsiTheme="majorHAnsi"/>
-          <w:sz w:val="24"/>
-          <w:szCs w:val="24"/>
-        </w:rPr>
-        <w:t xml:space="preserve"> a assez d’argent pour payer son titre de transport</w:t>
-      </w:r>
-      <w:r>
-        <w:rPr>
-          <w:rFonts w:asciiTheme="majorHAnsi" w:hAnsiTheme="majorHAnsi"/>
-          <w:sz w:val="24"/>
-          <w:szCs w:val="24"/>
-        </w:rPr>
-        <w:t xml:space="preserve"> (méthode verifPaiement).</w:t>
+        <w:t xml:space="preserve"> cartes que nous affichons, mais nous laissons plutôt à l’utilisateur la possibilité de taper le numéro de carte qu’il désire, et nous vérifions dans la base de données si ce numéro existe bien, si le code PIN donné est correct, et s</w:t>
+      </w:r>
+      <w:r>
+        <w:rPr>
+          <w:rFonts w:asciiTheme="majorHAnsi" w:hAnsiTheme="majorHAnsi"/>
+          <w:sz w:val="24"/>
+          <w:szCs w:val="24"/>
+        </w:rPr>
+        <w:t>’i</w:t>
+      </w:r>
+      <w:r>
+        <w:rPr>
+          <w:rFonts w:asciiTheme="majorHAnsi" w:hAnsiTheme="majorHAnsi"/>
+          <w:sz w:val="24"/>
+          <w:szCs w:val="24"/>
+        </w:rPr>
+        <w:t>l a assez d’argent pour payer son titre de transport</w:t>
+      </w:r>
+      <w:r>
+        <w:rPr>
+          <w:rFonts w:asciiTheme="majorHAnsi" w:hAnsiTheme="majorHAnsi"/>
+          <w:sz w:val="24"/>
+          <w:szCs w:val="24"/>
+        </w:rPr>
+        <w:t xml:space="preserve"> (méthode </w:t>
+      </w:r>
+      <w:proofErr w:type="spellStart"/>
+      <w:r>
+        <w:rPr>
+          <w:rFonts w:asciiTheme="majorHAnsi" w:hAnsiTheme="majorHAnsi"/>
+          <w:sz w:val="24"/>
+          <w:szCs w:val="24"/>
+        </w:rPr>
+        <w:t>verifPaiement</w:t>
+      </w:r>
+      <w:proofErr w:type="spellEnd"/>
+      <w:r>
+        <w:rPr>
+          <w:rFonts w:asciiTheme="majorHAnsi" w:hAnsiTheme="majorHAnsi"/>
+          <w:sz w:val="24"/>
+          <w:szCs w:val="24"/>
+        </w:rPr>
+        <w:t>).</w:t>
       </w:r>
     </w:p>
     <w:p>
@@ -2725,27 +3183,52 @@
           <w:rFonts w:asciiTheme="majorHAnsi" w:hAnsiTheme="majorHAnsi"/>
           <w:sz w:val="24"/>
           <w:szCs w:val="24"/>
-          <w:highlight w:val="yellow"/>
-        </w:rPr>
-      </w:pPr>
-      <w:r>
-        <w:rPr>
-          <w:rFonts w:asciiTheme="majorHAnsi" w:hAnsiTheme="majorHAnsi"/>
-          <w:sz w:val="24"/>
-          <w:szCs w:val="24"/>
-          <w:highlight w:val="yellow"/>
-        </w:rPr>
-        <w:t xml:space="preserve">A COMPLETER AVEC VOS IDEES DANS CE QUE VOUS AVEZ FAIT ! POUR </w:t>
-      </w:r>
+        </w:rPr>
+      </w:pPr>
+      <w:r>
+        <w:rPr>
+          <w:rFonts w:asciiTheme="majorHAnsi" w:hAnsiTheme="majorHAnsi"/>
+          <w:sz w:val="24"/>
+          <w:szCs w:val="24"/>
+        </w:rPr>
+        <w:t xml:space="preserve">Etant donné que nous n’avions pas bien structurer la modélisation, nous avons dû séparer et s’aider d’interfaces pour permettre aux packages de s’envoyer des messages. Dans notre modélisation, nous avions mis dans le </w:t>
+      </w:r>
+      <w:proofErr w:type="spellStart"/>
+      <w:r>
+        <w:rPr>
+          <w:rFonts w:asciiTheme="majorHAnsi" w:hAnsiTheme="majorHAnsi"/>
+          <w:sz w:val="24"/>
+          <w:szCs w:val="24"/>
+        </w:rPr>
+        <w:t>Controleur</w:t>
+      </w:r>
+      <w:proofErr w:type="spellEnd"/>
+      <w:r>
+        <w:rPr>
+          <w:rFonts w:asciiTheme="majorHAnsi" w:hAnsiTheme="majorHAnsi"/>
+          <w:sz w:val="24"/>
+          <w:szCs w:val="24"/>
+        </w:rPr>
+        <w:t xml:space="preserve"> des méthodes de choix telles que </w:t>
+      </w:r>
+      <w:proofErr w:type="spellStart"/>
       <w:proofErr w:type="gramStart"/>
       <w:r>
         <w:rPr>
           <w:rFonts w:asciiTheme="majorHAnsi" w:hAnsiTheme="majorHAnsi"/>
           <w:sz w:val="24"/>
           <w:szCs w:val="24"/>
-          <w:highlight w:val="yellow"/>
-        </w:rPr>
-        <w:t>CELA ,</w:t>
+        </w:rPr>
+        <w:t>choixPass</w:t>
+      </w:r>
+      <w:proofErr w:type="spellEnd"/>
+      <w:r>
+        <w:rPr>
+          <w:rFonts w:asciiTheme="majorHAnsi" w:hAnsiTheme="majorHAnsi"/>
+          <w:sz w:val="24"/>
+          <w:szCs w:val="24"/>
+        </w:rPr>
+        <w:t>(</w:t>
       </w:r>
       <w:proofErr w:type="gramEnd"/>
       <w:r>
@@ -2753,64 +3236,202 @@
           <w:rFonts w:asciiTheme="majorHAnsi" w:hAnsiTheme="majorHAnsi"/>
           <w:sz w:val="24"/>
           <w:szCs w:val="24"/>
-          <w:highlight w:val="yellow"/>
-        </w:rPr>
-        <w:t xml:space="preserve"> IL FAUT QUE VOUS REGARDIEZ PAR RAPPORT A LA MODELISATION (SUFFIT DE REGARDER LE DIAGRAMME DE CLASSES DANS LE RAPPORT PDF) PERSO G CHANGE DEUX TROIS NOMS DE CLASSES DANS MON IMPLEMENTATION CAR ELLES AVAIENT D AUTRES NOMS DANS LA MODELISATION</w:t>
-      </w:r>
-    </w:p>
-    <w:p>
-      <w:pPr>
-        <w:pStyle w:val="Titre1"/>
-      </w:pPr>
-      <w:r>
-        <w:t>3</w:t>
-      </w:r>
-      <w:r>
-        <w:t>.</w:t>
-      </w:r>
-      <w:r>
+        </w:rPr>
+        <w:t xml:space="preserve">), </w:t>
+      </w:r>
+      <w:proofErr w:type="spellStart"/>
+      <w:r>
+        <w:rPr>
+          <w:rFonts w:asciiTheme="majorHAnsi" w:hAnsiTheme="majorHAnsi"/>
+          <w:sz w:val="24"/>
+          <w:szCs w:val="24"/>
+        </w:rPr>
+        <w:t>choixAbonnement</w:t>
+      </w:r>
+      <w:proofErr w:type="spellEnd"/>
+      <w:r>
+        <w:rPr>
+          <w:rFonts w:asciiTheme="majorHAnsi" w:hAnsiTheme="majorHAnsi"/>
+          <w:sz w:val="24"/>
+          <w:szCs w:val="24"/>
+        </w:rPr>
+        <w:t xml:space="preserve">(),… qui permettaient à l’interface graphique de prévenir le </w:t>
+      </w:r>
+      <w:proofErr w:type="spellStart"/>
+      <w:r>
+        <w:rPr>
+          <w:rFonts w:asciiTheme="majorHAnsi" w:hAnsiTheme="majorHAnsi"/>
+          <w:sz w:val="24"/>
+          <w:szCs w:val="24"/>
+        </w:rPr>
+        <w:t>Controleur</w:t>
+      </w:r>
+      <w:proofErr w:type="spellEnd"/>
+      <w:r>
+        <w:rPr>
+          <w:rFonts w:asciiTheme="majorHAnsi" w:hAnsiTheme="majorHAnsi"/>
+          <w:sz w:val="24"/>
+          <w:szCs w:val="24"/>
+        </w:rPr>
+        <w:t xml:space="preserve"> des choix de l’utilisateur. Ces méthodes ont été déplacées dans l’interface</w:t>
+      </w:r>
+      <w:r>
+        <w:rPr>
+          <w:rFonts w:asciiTheme="majorHAnsi" w:hAnsiTheme="majorHAnsi"/>
+          <w:sz w:val="24"/>
+          <w:szCs w:val="24"/>
+        </w:rPr>
         <w:t xml:space="preserve"> </w:t>
       </w:r>
-      <w:r>
-        <w:t>Justifications concernant les design patterns utilisés</w:t>
-      </w:r>
-    </w:p>
-    <w:p>
-      <w:pPr>
-        <w:pStyle w:val="Titre2"/>
-      </w:pPr>
-      <w:r>
-        <w:tab/>
-        <w:t>3.1. State Design Pattern</w:t>
-      </w:r>
-    </w:p>
-    <w:p>
-      <w:r>
-        <w:tab/>
-        <w:t>Afin de représenter l</w:t>
-      </w:r>
-      <w:r>
-        <w:t>e</w:t>
-      </w:r>
-      <w:r>
-        <w:t xml:space="preserve"> comportement du distributeur, nous avons choisi d’utiliser des états. Le contrôleur (classe Controleur) du distributeur aura ainsi son état (attribut etatActuel) qui changera en fonction des actions de l’utilisateur. En fonction de l’état dans lequel le contrôleur se trouve, son comportement sera différent. Les changements d’état nous permettent aussi de demander à l’interface graphique (package interfaceGraphique) d’afficher ce qu’il faut quand il faut. </w:t>
-      </w:r>
-    </w:p>
-    <w:p>
-      <w:pPr>
-        <w:pStyle w:val="Titre2"/>
-      </w:pPr>
-      <w:r>
-        <w:tab/>
-        <w:t>3.2 Singleton Design Pattern</w:t>
-      </w:r>
-    </w:p>
-    <w:p>
-      <w:r>
-        <w:tab/>
-      </w:r>
-      <w:r>
-        <w:t>Nous avons adopté ce Design Pattern pour plusieurs classes différentes :</w:t>
+      <w:proofErr w:type="spellStart"/>
+      <w:r>
+        <w:rPr>
+          <w:rFonts w:asciiTheme="majorHAnsi" w:hAnsiTheme="majorHAnsi"/>
+          <w:sz w:val="24"/>
+          <w:szCs w:val="24"/>
+        </w:rPr>
+        <w:t>GraphiqueACoeur</w:t>
+      </w:r>
+      <w:proofErr w:type="spellEnd"/>
+      <w:r>
+        <w:rPr>
+          <w:rFonts w:asciiTheme="majorHAnsi" w:hAnsiTheme="majorHAnsi"/>
+          <w:sz w:val="24"/>
+          <w:szCs w:val="24"/>
+        </w:rPr>
+        <w:t xml:space="preserve"> (une des interfaces dont je parle en début de ce paragraphe), car c’est exactement le but de cette interface. Certaines méthodes de </w:t>
+      </w:r>
+      <w:proofErr w:type="spellStart"/>
+      <w:r>
+        <w:rPr>
+          <w:rFonts w:asciiTheme="majorHAnsi" w:hAnsiTheme="majorHAnsi"/>
+          <w:sz w:val="24"/>
+          <w:szCs w:val="24"/>
+        </w:rPr>
+        <w:t>Controleur</w:t>
+      </w:r>
+      <w:proofErr w:type="spellEnd"/>
+      <w:r>
+        <w:rPr>
+          <w:rFonts w:asciiTheme="majorHAnsi" w:hAnsiTheme="majorHAnsi"/>
+          <w:sz w:val="24"/>
+          <w:szCs w:val="24"/>
+        </w:rPr>
+        <w:t xml:space="preserve"> ont été modifiées </w:t>
+      </w:r>
+      <w:r>
+        <w:rPr>
+          <w:rFonts w:asciiTheme="majorHAnsi" w:hAnsiTheme="majorHAnsi"/>
+          <w:sz w:val="24"/>
+          <w:szCs w:val="24"/>
+        </w:rPr>
+        <w:t xml:space="preserve">(ou supprimées) </w:t>
+      </w:r>
+      <w:r>
+        <w:rPr>
+          <w:rFonts w:asciiTheme="majorHAnsi" w:hAnsiTheme="majorHAnsi"/>
+          <w:sz w:val="24"/>
+          <w:szCs w:val="24"/>
+        </w:rPr>
+        <w:t xml:space="preserve">en étant déplacées dans </w:t>
+      </w:r>
+      <w:proofErr w:type="spellStart"/>
+      <w:r>
+        <w:rPr>
+          <w:rFonts w:asciiTheme="majorHAnsi" w:hAnsiTheme="majorHAnsi"/>
+          <w:sz w:val="24"/>
+          <w:szCs w:val="24"/>
+        </w:rPr>
+        <w:t>GraphiqueACoeur</w:t>
+      </w:r>
+      <w:proofErr w:type="spellEnd"/>
+      <w:r>
+        <w:rPr>
+          <w:rFonts w:asciiTheme="majorHAnsi" w:hAnsiTheme="majorHAnsi"/>
+          <w:sz w:val="24"/>
+          <w:szCs w:val="24"/>
+        </w:rPr>
+        <w:t xml:space="preserve"> car elles n’étaient pas correctes</w:t>
+      </w:r>
+      <w:r>
+        <w:rPr>
+          <w:rFonts w:asciiTheme="majorHAnsi" w:hAnsiTheme="majorHAnsi"/>
+          <w:sz w:val="24"/>
+          <w:szCs w:val="24"/>
+        </w:rPr>
+        <w:t xml:space="preserve"> (ou ne correspondaient plus aux besoins)</w:t>
+      </w:r>
+      <w:r>
+        <w:rPr>
+          <w:rFonts w:asciiTheme="majorHAnsi" w:hAnsiTheme="majorHAnsi"/>
+          <w:sz w:val="24"/>
+          <w:szCs w:val="24"/>
+        </w:rPr>
+        <w:t xml:space="preserve">. Par exemple, la méthode </w:t>
+      </w:r>
+      <w:proofErr w:type="spellStart"/>
+      <w:proofErr w:type="gramStart"/>
+      <w:r>
+        <w:rPr>
+          <w:rFonts w:asciiTheme="majorHAnsi" w:hAnsiTheme="majorHAnsi"/>
+          <w:sz w:val="24"/>
+          <w:szCs w:val="24"/>
+        </w:rPr>
+        <w:t>choixAbonnement</w:t>
+      </w:r>
+      <w:proofErr w:type="spellEnd"/>
+      <w:r>
+        <w:rPr>
+          <w:rFonts w:asciiTheme="majorHAnsi" w:hAnsiTheme="majorHAnsi"/>
+          <w:sz w:val="24"/>
+          <w:szCs w:val="24"/>
+        </w:rPr>
+        <w:t>(</w:t>
+      </w:r>
+      <w:proofErr w:type="gramEnd"/>
+      <w:r>
+        <w:rPr>
+          <w:rFonts w:asciiTheme="majorHAnsi" w:hAnsiTheme="majorHAnsi"/>
+          <w:sz w:val="24"/>
+          <w:szCs w:val="24"/>
+        </w:rPr>
+        <w:t xml:space="preserve">) a été séparée en </w:t>
+      </w:r>
+      <w:proofErr w:type="spellStart"/>
+      <w:r>
+        <w:rPr>
+          <w:rFonts w:asciiTheme="majorHAnsi" w:hAnsiTheme="majorHAnsi"/>
+          <w:sz w:val="24"/>
+          <w:szCs w:val="24"/>
+        </w:rPr>
+        <w:t>choixRenouvAbo</w:t>
+      </w:r>
+      <w:proofErr w:type="spellEnd"/>
+      <w:r>
+        <w:rPr>
+          <w:rFonts w:asciiTheme="majorHAnsi" w:hAnsiTheme="majorHAnsi"/>
+          <w:sz w:val="24"/>
+          <w:szCs w:val="24"/>
+        </w:rPr>
+        <w:t xml:space="preserve">() et </w:t>
+      </w:r>
+      <w:proofErr w:type="spellStart"/>
+      <w:r>
+        <w:rPr>
+          <w:rFonts w:asciiTheme="majorHAnsi" w:hAnsiTheme="majorHAnsi"/>
+          <w:sz w:val="24"/>
+          <w:szCs w:val="24"/>
+        </w:rPr>
+        <w:t>choixAchatAbo</w:t>
+      </w:r>
+      <w:proofErr w:type="spellEnd"/>
+      <w:r>
+        <w:rPr>
+          <w:rFonts w:asciiTheme="majorHAnsi" w:hAnsiTheme="majorHAnsi"/>
+          <w:sz w:val="24"/>
+          <w:szCs w:val="24"/>
+        </w:rPr>
+        <w:t>() (car ce sont deux boutons différents dans l’interface graphique).</w:t>
       </w:r>
     </w:p>
     <w:p>
@@ -2820,9 +3441,100 @@
           <w:ilvl w:val="0"/>
           <w:numId w:val="22"/>
         </w:numPr>
-      </w:pPr>
-      <w:r>
-        <w:t>Controleur</w:t>
+        <w:rPr>
+          <w:rFonts w:asciiTheme="majorHAnsi" w:hAnsiTheme="majorHAnsi"/>
+          <w:sz w:val="24"/>
+          <w:szCs w:val="24"/>
+        </w:rPr>
+      </w:pPr>
+      <w:proofErr w:type="gramStart"/>
+      <w:r>
+        <w:rPr>
+          <w:rFonts w:asciiTheme="majorHAnsi" w:hAnsiTheme="majorHAnsi"/>
+          <w:sz w:val="24"/>
+          <w:szCs w:val="24"/>
+        </w:rPr>
+        <w:lastRenderedPageBreak/>
+        <w:t>Au final</w:t>
+      </w:r>
+      <w:proofErr w:type="gramEnd"/>
+      <w:r>
+        <w:rPr>
+          <w:rFonts w:asciiTheme="majorHAnsi" w:hAnsiTheme="majorHAnsi"/>
+          <w:sz w:val="24"/>
+          <w:szCs w:val="24"/>
+        </w:rPr>
+        <w:t xml:space="preserve">, la classe </w:t>
+      </w:r>
+      <w:proofErr w:type="spellStart"/>
+      <w:r>
+        <w:rPr>
+          <w:rFonts w:asciiTheme="majorHAnsi" w:hAnsiTheme="majorHAnsi"/>
+          <w:sz w:val="24"/>
+          <w:szCs w:val="24"/>
+        </w:rPr>
+        <w:t>PaiementLiquide</w:t>
+      </w:r>
+      <w:proofErr w:type="spellEnd"/>
+      <w:r>
+        <w:rPr>
+          <w:rFonts w:asciiTheme="majorHAnsi" w:hAnsiTheme="majorHAnsi"/>
+          <w:sz w:val="24"/>
+          <w:szCs w:val="24"/>
+        </w:rPr>
+        <w:t xml:space="preserve"> n’avait pas suffisamment d’utilité et a donc été supprimée.</w:t>
+      </w:r>
+      <w:r>
+        <w:rPr>
+          <w:rFonts w:asciiTheme="majorHAnsi" w:hAnsiTheme="majorHAnsi"/>
+          <w:sz w:val="24"/>
+          <w:szCs w:val="24"/>
+        </w:rPr>
+        <w:t xml:space="preserve"> Son seul argument </w:t>
+      </w:r>
+      <w:proofErr w:type="spellStart"/>
+      <w:r>
+        <w:rPr>
+          <w:rFonts w:asciiTheme="majorHAnsi" w:hAnsiTheme="majorHAnsi"/>
+          <w:sz w:val="24"/>
+          <w:szCs w:val="24"/>
+        </w:rPr>
+        <w:t>montantRecu</w:t>
+      </w:r>
+      <w:proofErr w:type="spellEnd"/>
+      <w:r>
+        <w:rPr>
+          <w:rFonts w:asciiTheme="majorHAnsi" w:hAnsiTheme="majorHAnsi"/>
+          <w:sz w:val="24"/>
+          <w:szCs w:val="24"/>
+        </w:rPr>
+        <w:t xml:space="preserve"> a été déplacé dans </w:t>
+      </w:r>
+      <w:proofErr w:type="spellStart"/>
+      <w:r>
+        <w:rPr>
+          <w:rFonts w:asciiTheme="majorHAnsi" w:hAnsiTheme="majorHAnsi"/>
+          <w:sz w:val="24"/>
+          <w:szCs w:val="24"/>
+        </w:rPr>
+        <w:t>CoeurAStockageImpl</w:t>
+      </w:r>
+      <w:proofErr w:type="spellEnd"/>
+      <w:r>
+        <w:rPr>
+          <w:rFonts w:asciiTheme="majorHAnsi" w:hAnsiTheme="majorHAnsi"/>
+          <w:sz w:val="24"/>
+          <w:szCs w:val="24"/>
+        </w:rPr>
+        <w:t xml:space="preserve"> (une des interfaces qui permet la communication du package cœur vers le package stockage</w:t>
+      </w:r>
+      <w:r>
+        <w:rPr>
+          <w:rFonts w:asciiTheme="majorHAnsi" w:hAnsiTheme="majorHAnsi"/>
+          <w:sz w:val="24"/>
+          <w:szCs w:val="24"/>
+        </w:rPr>
+        <w:t>).</w:t>
       </w:r>
     </w:p>
     <w:p>
@@ -2832,15 +3544,83 @@
           <w:ilvl w:val="0"/>
           <w:numId w:val="22"/>
         </w:numPr>
-      </w:pPr>
-      <w:r>
-        <w:t>Tous les états</w:t>
-      </w:r>
-      <w:r>
-        <w:t xml:space="preserve"> </w:t>
-      </w:r>
-      <w:r>
-        <w:t>(les classes qui descendent de ControleurEtat)</w:t>
+        <w:rPr>
+          <w:rFonts w:asciiTheme="majorHAnsi" w:hAnsiTheme="majorHAnsi"/>
+          <w:sz w:val="24"/>
+          <w:szCs w:val="24"/>
+        </w:rPr>
+      </w:pPr>
+      <w:r>
+        <w:rPr>
+          <w:rFonts w:asciiTheme="majorHAnsi" w:hAnsiTheme="majorHAnsi"/>
+          <w:sz w:val="24"/>
+          <w:szCs w:val="24"/>
+        </w:rPr>
+        <w:t xml:space="preserve">Dans notre modélisation, certaines classes avaient une méthode qui s’appelait </w:t>
+      </w:r>
+      <w:proofErr w:type="spellStart"/>
+      <w:proofErr w:type="gramStart"/>
+      <w:r>
+        <w:rPr>
+          <w:rFonts w:asciiTheme="majorHAnsi" w:hAnsiTheme="majorHAnsi"/>
+          <w:sz w:val="24"/>
+          <w:szCs w:val="24"/>
+        </w:rPr>
+        <w:t>preparation</w:t>
+      </w:r>
+      <w:proofErr w:type="spellEnd"/>
+      <w:r>
+        <w:rPr>
+          <w:rFonts w:asciiTheme="majorHAnsi" w:hAnsiTheme="majorHAnsi"/>
+          <w:sz w:val="24"/>
+          <w:szCs w:val="24"/>
+        </w:rPr>
+        <w:t>(</w:t>
+      </w:r>
+      <w:proofErr w:type="gramEnd"/>
+      <w:r>
+        <w:rPr>
+          <w:rFonts w:asciiTheme="majorHAnsi" w:hAnsiTheme="majorHAnsi"/>
+          <w:sz w:val="24"/>
+          <w:szCs w:val="24"/>
+        </w:rPr>
+        <w:t xml:space="preserve">). A l’époque, nous en avions besoin car les instances de ces classes étaient créées, et ensuite nous utilisions </w:t>
+      </w:r>
+      <w:proofErr w:type="spellStart"/>
+      <w:proofErr w:type="gramStart"/>
+      <w:r>
+        <w:rPr>
+          <w:rFonts w:asciiTheme="majorHAnsi" w:hAnsiTheme="majorHAnsi"/>
+          <w:sz w:val="24"/>
+          <w:szCs w:val="24"/>
+        </w:rPr>
+        <w:t>preparation</w:t>
+      </w:r>
+      <w:proofErr w:type="spellEnd"/>
+      <w:r>
+        <w:rPr>
+          <w:rFonts w:asciiTheme="majorHAnsi" w:hAnsiTheme="majorHAnsi"/>
+          <w:sz w:val="24"/>
+          <w:szCs w:val="24"/>
+        </w:rPr>
+        <w:t>(</w:t>
+      </w:r>
+      <w:proofErr w:type="gramEnd"/>
+      <w:r>
+        <w:rPr>
+          <w:rFonts w:asciiTheme="majorHAnsi" w:hAnsiTheme="majorHAnsi"/>
+          <w:sz w:val="24"/>
+          <w:szCs w:val="24"/>
+        </w:rPr>
+        <w:t xml:space="preserve">) afin de </w:t>
+      </w:r>
+      <w:r>
+        <w:rPr>
+          <w:rFonts w:asciiTheme="majorHAnsi" w:hAnsiTheme="majorHAnsi"/>
+          <w:sz w:val="24"/>
+          <w:szCs w:val="24"/>
+        </w:rPr>
+        <w:t>passer en paramètres les arguments de l’instance. Dans l’implémentation, chaque objet créé a directement tous ses arguments en paramètre dans le constructeur. Nous n’en avons donc plus l’utilité.</w:t>
       </w:r>
     </w:p>
     <w:p>
@@ -2850,10 +3630,97 @@
           <w:ilvl w:val="0"/>
           <w:numId w:val="22"/>
         </w:numPr>
-      </w:pPr>
-      <w:r>
-        <w:lastRenderedPageBreak/>
-        <w:t>GraphiqueACoeurImpl (permet à l’interface graphique de communiquer avec le cœur)</w:t>
+        <w:rPr>
+          <w:rFonts w:asciiTheme="majorHAnsi" w:hAnsiTheme="majorHAnsi"/>
+          <w:sz w:val="24"/>
+          <w:szCs w:val="24"/>
+        </w:rPr>
+      </w:pPr>
+      <w:r>
+        <w:rPr>
+          <w:rFonts w:asciiTheme="majorHAnsi" w:hAnsiTheme="majorHAnsi"/>
+          <w:sz w:val="24"/>
+          <w:szCs w:val="24"/>
+        </w:rPr>
+        <w:t>Dans l’implémentation, la classe abstraite Composant est devenue une énumération des composants optionnels qui peuvent se trouver dans l’application. Notre idée de faire descendre les composants de la classe Composant n’était plus réalisable vu la restructuration en package que nous avons fait (par exemple, le composant Ecran, qui est purement graphique, n’aurait pas pu descendre de Composant, vu qu’elle se trouve dans un autre package).</w:t>
+      </w:r>
+      <w:r>
+        <w:rPr>
+          <w:rFonts w:asciiTheme="majorHAnsi" w:hAnsiTheme="majorHAnsi"/>
+          <w:sz w:val="24"/>
+          <w:szCs w:val="24"/>
+        </w:rPr>
+        <w:t xml:space="preserve"> Cette énumération nous sert à présent à savoir si un composant optionnel est actif ou pas</w:t>
+      </w:r>
+      <w:r>
+        <w:rPr>
+          <w:rFonts w:asciiTheme="majorHAnsi" w:hAnsiTheme="majorHAnsi"/>
+          <w:sz w:val="24"/>
+          <w:szCs w:val="24"/>
+        </w:rPr>
+        <w:t xml:space="preserve">, à savoir si un composant est en </w:t>
+      </w:r>
+      <w:proofErr w:type="gramStart"/>
+      <w:r>
+        <w:rPr>
+          <w:rFonts w:asciiTheme="majorHAnsi" w:hAnsiTheme="majorHAnsi"/>
+          <w:sz w:val="24"/>
+          <w:szCs w:val="24"/>
+        </w:rPr>
+        <w:t>panne,…</w:t>
+      </w:r>
+      <w:proofErr w:type="gramEnd"/>
+      <w:r>
+        <w:rPr>
+          <w:rFonts w:asciiTheme="majorHAnsi" w:hAnsiTheme="majorHAnsi"/>
+          <w:sz w:val="24"/>
+          <w:szCs w:val="24"/>
+        </w:rPr>
+        <w:t xml:space="preserve"> (pour un exemple, voir en ligne 32 de </w:t>
+      </w:r>
+      <w:proofErr w:type="spellStart"/>
+      <w:r>
+        <w:rPr>
+          <w:rFonts w:asciiTheme="majorHAnsi" w:hAnsiTheme="majorHAnsi"/>
+          <w:sz w:val="24"/>
+          <w:szCs w:val="24"/>
+        </w:rPr>
+        <w:t>EtatImpressionRecu</w:t>
+      </w:r>
+      <w:proofErr w:type="spellEnd"/>
+      <w:r>
+        <w:rPr>
+          <w:rFonts w:asciiTheme="majorHAnsi" w:hAnsiTheme="majorHAnsi"/>
+          <w:sz w:val="24"/>
+          <w:szCs w:val="24"/>
+        </w:rPr>
+        <w:t xml:space="preserve"> ou en ligne 27 de </w:t>
+      </w:r>
+      <w:proofErr w:type="spellStart"/>
+      <w:r>
+        <w:rPr>
+          <w:rFonts w:asciiTheme="majorHAnsi" w:hAnsiTheme="majorHAnsi"/>
+          <w:sz w:val="24"/>
+          <w:szCs w:val="24"/>
+        </w:rPr>
+        <w:t>EtatChoixTitre</w:t>
+      </w:r>
+      <w:proofErr w:type="spellEnd"/>
+      <w:r>
+        <w:rPr>
+          <w:rFonts w:asciiTheme="majorHAnsi" w:hAnsiTheme="majorHAnsi"/>
+          <w:sz w:val="24"/>
+          <w:szCs w:val="24"/>
+        </w:rPr>
+        <w:t>)</w:t>
+      </w:r>
+      <w:r>
+        <w:rPr>
+          <w:rFonts w:asciiTheme="majorHAnsi" w:hAnsiTheme="majorHAnsi"/>
+          <w:sz w:val="24"/>
+          <w:szCs w:val="24"/>
+        </w:rPr>
+        <w:t>.</w:t>
       </w:r>
     </w:p>
     <w:p>
@@ -2863,18 +3730,65 @@
           <w:ilvl w:val="0"/>
           <w:numId w:val="22"/>
         </w:numPr>
-      </w:pPr>
-      <w:r>
-        <w:t xml:space="preserve">StockageACoeurImpl </w:t>
-      </w:r>
-      <w:r>
-        <w:rPr>
-          <w:highlight w:val="yellow"/>
-        </w:rPr>
-        <w:t>A SUPPRIMER ?</w:t>
-      </w:r>
-      <w:r>
-        <w:t xml:space="preserve"> </w:t>
+        <w:rPr>
+          <w:rFonts w:asciiTheme="majorHAnsi" w:hAnsiTheme="majorHAnsi"/>
+          <w:sz w:val="24"/>
+          <w:szCs w:val="24"/>
+        </w:rPr>
+      </w:pPr>
+      <w:r>
+        <w:rPr>
+          <w:rFonts w:asciiTheme="majorHAnsi" w:hAnsiTheme="majorHAnsi"/>
+          <w:sz w:val="24"/>
+          <w:szCs w:val="24"/>
+        </w:rPr>
+        <w:t xml:space="preserve">Dans la classe Imprimante, les méthodes </w:t>
+      </w:r>
+      <w:proofErr w:type="spellStart"/>
+      <w:proofErr w:type="gramStart"/>
+      <w:r>
+        <w:rPr>
+          <w:rFonts w:asciiTheme="majorHAnsi" w:hAnsiTheme="majorHAnsi"/>
+          <w:sz w:val="24"/>
+          <w:szCs w:val="24"/>
+        </w:rPr>
+        <w:t>imprimerTitre</w:t>
+      </w:r>
+      <w:proofErr w:type="spellEnd"/>
+      <w:r>
+        <w:rPr>
+          <w:rFonts w:asciiTheme="majorHAnsi" w:hAnsiTheme="majorHAnsi"/>
+          <w:sz w:val="24"/>
+          <w:szCs w:val="24"/>
+        </w:rPr>
+        <w:t>(</w:t>
+      </w:r>
+      <w:proofErr w:type="gramEnd"/>
+      <w:r>
+        <w:rPr>
+          <w:rFonts w:asciiTheme="majorHAnsi" w:hAnsiTheme="majorHAnsi"/>
+          <w:sz w:val="24"/>
+          <w:szCs w:val="24"/>
+        </w:rPr>
+        <w:t xml:space="preserve">) et </w:t>
+      </w:r>
+      <w:proofErr w:type="spellStart"/>
+      <w:r>
+        <w:rPr>
+          <w:rFonts w:asciiTheme="majorHAnsi" w:hAnsiTheme="majorHAnsi"/>
+          <w:sz w:val="24"/>
+          <w:szCs w:val="24"/>
+        </w:rPr>
+        <w:t>imprimerRecu</w:t>
+      </w:r>
+      <w:proofErr w:type="spellEnd"/>
+      <w:r>
+        <w:rPr>
+          <w:rFonts w:asciiTheme="majorHAnsi" w:hAnsiTheme="majorHAnsi"/>
+          <w:sz w:val="24"/>
+          <w:szCs w:val="24"/>
+        </w:rPr>
+        <w:t>() ont été rassemblées en une seule méthode imprimer(). La raison est que nous avons remarqué que le comportement était le même pour les deux.</w:t>
       </w:r>
     </w:p>
     <w:p>
@@ -2884,9 +3798,45 @@
           <w:ilvl w:val="0"/>
           <w:numId w:val="22"/>
         </w:numPr>
-      </w:pPr>
-      <w:r>
-        <w:t>CoeurAGraphiqueImpl (permet au cœur de communiquer avec l’interface graphique)</w:t>
+        <w:rPr>
+          <w:rFonts w:asciiTheme="majorHAnsi" w:hAnsiTheme="majorHAnsi"/>
+          <w:sz w:val="24"/>
+          <w:szCs w:val="24"/>
+        </w:rPr>
+      </w:pPr>
+      <w:r>
+        <w:rPr>
+          <w:rFonts w:asciiTheme="majorHAnsi" w:hAnsiTheme="majorHAnsi"/>
+          <w:sz w:val="24"/>
+          <w:szCs w:val="24"/>
+        </w:rPr>
+        <w:t xml:space="preserve">La classe </w:t>
+      </w:r>
+      <w:proofErr w:type="spellStart"/>
+      <w:r>
+        <w:rPr>
+          <w:rFonts w:asciiTheme="majorHAnsi" w:hAnsiTheme="majorHAnsi"/>
+          <w:sz w:val="24"/>
+          <w:szCs w:val="24"/>
+        </w:rPr>
+        <w:t>Recu</w:t>
+      </w:r>
+      <w:proofErr w:type="spellEnd"/>
+      <w:r>
+        <w:rPr>
+          <w:rFonts w:asciiTheme="majorHAnsi" w:hAnsiTheme="majorHAnsi"/>
+          <w:sz w:val="24"/>
+          <w:szCs w:val="24"/>
+        </w:rPr>
+        <w:t xml:space="preserve"> a été supprimée car elle ne correspond qu’à l’affichage de</w:t>
+      </w:r>
+      <w:r>
+        <w:rPr>
+          <w:rFonts w:asciiTheme="majorHAnsi" w:hAnsiTheme="majorHAnsi"/>
+          <w:sz w:val="24"/>
+          <w:szCs w:val="24"/>
+        </w:rPr>
+        <w:t>s données déjà passées en paramètre d’un certain titre. Elle n’avait donc pas d’utilité.</w:t>
       </w:r>
     </w:p>
     <w:p>
@@ -2896,9 +3846,37 @@
           <w:ilvl w:val="0"/>
           <w:numId w:val="22"/>
         </w:numPr>
-      </w:pPr>
-      <w:r>
-        <w:t>FenetreConfiguration</w:t>
+        <w:rPr>
+          <w:rFonts w:asciiTheme="majorHAnsi" w:hAnsiTheme="majorHAnsi"/>
+          <w:sz w:val="24"/>
+          <w:szCs w:val="24"/>
+        </w:rPr>
+      </w:pPr>
+      <w:r>
+        <w:rPr>
+          <w:rFonts w:asciiTheme="majorHAnsi" w:hAnsiTheme="majorHAnsi"/>
+          <w:sz w:val="24"/>
+          <w:szCs w:val="24"/>
+        </w:rPr>
+        <w:t>Concernant le package dans la modélisation « </w:t>
+      </w:r>
+      <w:proofErr w:type="spellStart"/>
+      <w:r>
+        <w:rPr>
+          <w:rFonts w:asciiTheme="majorHAnsi" w:hAnsiTheme="majorHAnsi"/>
+          <w:sz w:val="24"/>
+          <w:szCs w:val="24"/>
+        </w:rPr>
+        <w:t>InterfaceGraphique</w:t>
+      </w:r>
+      <w:proofErr w:type="spellEnd"/>
+      <w:r>
+        <w:rPr>
+          <w:rFonts w:asciiTheme="majorHAnsi" w:hAnsiTheme="majorHAnsi"/>
+          <w:sz w:val="24"/>
+          <w:szCs w:val="24"/>
+        </w:rPr>
+        <w:t> », chaque classe à l’intérieur qui stocké des valeurs (principalement booléennes) se les sont vu retirés car le package graphique n’est pas censé stocker quoi que ce soit. La plupart de ces variables peuvent être à présent retrouvées dans le package stockage (par exemple, je parle du booléen tactile dans Ecran).</w:t>
       </w:r>
     </w:p>
     <w:p>
@@ -2908,9 +3886,65 @@
           <w:ilvl w:val="0"/>
           <w:numId w:val="22"/>
         </w:numPr>
-      </w:pPr>
-      <w:r>
-        <w:t>FenetreSimulation</w:t>
+        <w:rPr>
+          <w:rFonts w:asciiTheme="majorHAnsi" w:hAnsiTheme="majorHAnsi"/>
+          <w:sz w:val="24"/>
+          <w:szCs w:val="24"/>
+        </w:rPr>
+      </w:pPr>
+      <w:r>
+        <w:rPr>
+          <w:rFonts w:asciiTheme="majorHAnsi" w:hAnsiTheme="majorHAnsi"/>
+          <w:sz w:val="24"/>
+          <w:szCs w:val="24"/>
+        </w:rPr>
+        <w:t xml:space="preserve">La méthode </w:t>
+      </w:r>
+      <w:proofErr w:type="spellStart"/>
+      <w:proofErr w:type="gramStart"/>
+      <w:r>
+        <w:rPr>
+          <w:rFonts w:asciiTheme="majorHAnsi" w:hAnsiTheme="majorHAnsi"/>
+          <w:sz w:val="24"/>
+          <w:szCs w:val="24"/>
+        </w:rPr>
+        <w:t>lancerSimulation</w:t>
+      </w:r>
+      <w:proofErr w:type="spellEnd"/>
+      <w:r>
+        <w:rPr>
+          <w:rFonts w:asciiTheme="majorHAnsi" w:hAnsiTheme="majorHAnsi"/>
+          <w:sz w:val="24"/>
+          <w:szCs w:val="24"/>
+        </w:rPr>
+        <w:t>(</w:t>
+      </w:r>
+      <w:proofErr w:type="gramEnd"/>
+      <w:r>
+        <w:rPr>
+          <w:rFonts w:asciiTheme="majorHAnsi" w:hAnsiTheme="majorHAnsi"/>
+          <w:sz w:val="24"/>
+          <w:szCs w:val="24"/>
+        </w:rPr>
+        <w:t xml:space="preserve">) dans </w:t>
+      </w:r>
+      <w:proofErr w:type="spellStart"/>
+      <w:r>
+        <w:rPr>
+          <w:rFonts w:asciiTheme="majorHAnsi" w:hAnsiTheme="majorHAnsi"/>
+          <w:sz w:val="24"/>
+          <w:szCs w:val="24"/>
+        </w:rPr>
+        <w:t>FenetreConfiguration</w:t>
+      </w:r>
+      <w:proofErr w:type="spellEnd"/>
+      <w:r>
+        <w:rPr>
+          <w:rFonts w:asciiTheme="majorHAnsi" w:hAnsiTheme="majorHAnsi"/>
+          <w:sz w:val="24"/>
+          <w:szCs w:val="24"/>
+        </w:rPr>
+        <w:t xml:space="preserve"> a été supprimé car elle ne servait à rien. En effet, l’action de lancer la simulation est en fait juste l’action d’un bouton (le bouton « Valider »).</w:t>
       </w:r>
     </w:p>
     <w:p>
@@ -2920,9 +3954,65 @@
           <w:ilvl w:val="0"/>
           <w:numId w:val="22"/>
         </w:numPr>
-      </w:pPr>
-      <w:r>
-        <w:t>CoeurAStockageImpl (permet au cœur de communiquer avec le package stockage)</w:t>
+        <w:rPr>
+          <w:rFonts w:asciiTheme="majorHAnsi" w:hAnsiTheme="majorHAnsi"/>
+          <w:sz w:val="24"/>
+          <w:szCs w:val="24"/>
+        </w:rPr>
+      </w:pPr>
+      <w:r>
+        <w:rPr>
+          <w:rFonts w:asciiTheme="majorHAnsi" w:hAnsiTheme="majorHAnsi"/>
+          <w:sz w:val="24"/>
+          <w:szCs w:val="24"/>
+        </w:rPr>
+        <w:t xml:space="preserve">Dans </w:t>
+      </w:r>
+      <w:proofErr w:type="spellStart"/>
+      <w:r>
+        <w:rPr>
+          <w:rFonts w:asciiTheme="majorHAnsi" w:hAnsiTheme="majorHAnsi"/>
+          <w:sz w:val="24"/>
+          <w:szCs w:val="24"/>
+        </w:rPr>
+        <w:t>FenetreSimulation</w:t>
+      </w:r>
+      <w:proofErr w:type="spellEnd"/>
+      <w:r>
+        <w:rPr>
+          <w:rFonts w:asciiTheme="majorHAnsi" w:hAnsiTheme="majorHAnsi"/>
+          <w:sz w:val="24"/>
+          <w:szCs w:val="24"/>
+        </w:rPr>
+        <w:t xml:space="preserve">, la méthode </w:t>
+      </w:r>
+      <w:proofErr w:type="spellStart"/>
+      <w:proofErr w:type="gramStart"/>
+      <w:r>
+        <w:rPr>
+          <w:rFonts w:asciiTheme="majorHAnsi" w:hAnsiTheme="majorHAnsi"/>
+          <w:sz w:val="24"/>
+          <w:szCs w:val="24"/>
+        </w:rPr>
+        <w:t>calculerRenduArgent</w:t>
+      </w:r>
+      <w:proofErr w:type="spellEnd"/>
+      <w:r>
+        <w:rPr>
+          <w:rFonts w:asciiTheme="majorHAnsi" w:hAnsiTheme="majorHAnsi"/>
+          <w:sz w:val="24"/>
+          <w:szCs w:val="24"/>
+        </w:rPr>
+        <w:t>(</w:t>
+      </w:r>
+      <w:proofErr w:type="gramEnd"/>
+      <w:r>
+        <w:rPr>
+          <w:rFonts w:asciiTheme="majorHAnsi" w:hAnsiTheme="majorHAnsi"/>
+          <w:sz w:val="24"/>
+          <w:szCs w:val="24"/>
+        </w:rPr>
+        <w:t>) n’avait pas sa place là vu que cette classe ne stocke rien (aucun calcul ne pourrait donc être fait). Elle a donc été déplacée dans la classe Monnayeur.</w:t>
       </w:r>
     </w:p>
     <w:p>
@@ -2932,7 +4022,92 @@
           <w:ilvl w:val="0"/>
           <w:numId w:val="22"/>
         </w:numPr>
-      </w:pPr>
+        <w:rPr>
+          <w:rFonts w:asciiTheme="majorHAnsi" w:hAnsiTheme="majorHAnsi"/>
+          <w:sz w:val="24"/>
+          <w:szCs w:val="24"/>
+        </w:rPr>
+      </w:pPr>
+      <w:r>
+        <w:rPr>
+          <w:rFonts w:asciiTheme="majorHAnsi" w:hAnsiTheme="majorHAnsi"/>
+          <w:sz w:val="24"/>
+          <w:szCs w:val="24"/>
+        </w:rPr>
+        <w:t xml:space="preserve">Dans </w:t>
+      </w:r>
+      <w:proofErr w:type="spellStart"/>
+      <w:r>
+        <w:rPr>
+          <w:rFonts w:asciiTheme="majorHAnsi" w:hAnsiTheme="majorHAnsi"/>
+          <w:sz w:val="24"/>
+          <w:szCs w:val="24"/>
+        </w:rPr>
+        <w:t>Reception</w:t>
+      </w:r>
+      <w:proofErr w:type="spellEnd"/>
+      <w:r>
+        <w:rPr>
+          <w:rFonts w:asciiTheme="majorHAnsi" w:hAnsiTheme="majorHAnsi"/>
+          <w:sz w:val="24"/>
+          <w:szCs w:val="24"/>
+        </w:rPr>
+        <w:t xml:space="preserve">, les méthodes </w:t>
+      </w:r>
+      <w:proofErr w:type="spellStart"/>
+      <w:proofErr w:type="gramStart"/>
+      <w:r>
+        <w:rPr>
+          <w:rFonts w:asciiTheme="majorHAnsi" w:hAnsiTheme="majorHAnsi"/>
+          <w:sz w:val="24"/>
+          <w:szCs w:val="24"/>
+        </w:rPr>
+        <w:t>ouvertureTrappe</w:t>
+      </w:r>
+      <w:proofErr w:type="spellEnd"/>
+      <w:r>
+        <w:rPr>
+          <w:rFonts w:asciiTheme="majorHAnsi" w:hAnsiTheme="majorHAnsi"/>
+          <w:sz w:val="24"/>
+          <w:szCs w:val="24"/>
+        </w:rPr>
+        <w:t>(</w:t>
+      </w:r>
+      <w:proofErr w:type="gramEnd"/>
+      <w:r>
+        <w:rPr>
+          <w:rFonts w:asciiTheme="majorHAnsi" w:hAnsiTheme="majorHAnsi"/>
+          <w:sz w:val="24"/>
+          <w:szCs w:val="24"/>
+        </w:rPr>
+        <w:t xml:space="preserve">) et </w:t>
+      </w:r>
+      <w:proofErr w:type="spellStart"/>
+      <w:r>
+        <w:rPr>
+          <w:rFonts w:asciiTheme="majorHAnsi" w:hAnsiTheme="majorHAnsi"/>
+          <w:sz w:val="24"/>
+          <w:szCs w:val="24"/>
+        </w:rPr>
+        <w:t>rendreArgent</w:t>
+      </w:r>
+      <w:proofErr w:type="spellEnd"/>
+      <w:r>
+        <w:rPr>
+          <w:rFonts w:asciiTheme="majorHAnsi" w:hAnsiTheme="majorHAnsi"/>
+          <w:sz w:val="24"/>
+          <w:szCs w:val="24"/>
+        </w:rPr>
+        <w:t>() n’existent plus car elles correspondent juste à l’affichage d’un</w:t>
+      </w:r>
+      <w:r>
+        <w:rPr>
+          <w:rFonts w:asciiTheme="majorHAnsi" w:hAnsiTheme="majorHAnsi"/>
+          <w:sz w:val="24"/>
+          <w:szCs w:val="24"/>
+        </w:rPr>
+        <w:t xml:space="preserve"> titre ou l’affichage d’un rendu, ce qui est géré par différentes classes de l’interface graphique directement.</w:t>
+      </w:r>
     </w:p>
     <w:p>
       <w:pPr>
@@ -2942,42 +4117,58 @@
           <w:numId w:val="22"/>
         </w:numPr>
         <w:rPr>
-          <w:highlight w:val="yellow"/>
-        </w:rPr>
-      </w:pPr>
-      <w:r>
-        <w:rPr>
-          <w:highlight w:val="yellow"/>
-        </w:rPr>
-        <w:t>A COMPLETER</w:t>
-      </w:r>
-    </w:p>
-    <w:p>
-      <w:pPr>
-        <w:ind w:left="360"/>
-        <w:rPr>
-          <w:highlight w:val="yellow"/>
-        </w:rPr>
-      </w:pPr>
-      <w:r>
-        <w:rPr>
-          <w:highlight w:val="yellow"/>
-        </w:rPr>
-        <w:t xml:space="preserve">Et la justification est plus ou moins la même pour chacune d’entre-elles : ?????????????????????????????????????????????????????? je sais pas trop quoi dire </w:t>
-      </w:r>
-    </w:p>
-    <w:p>
-      <w:pPr>
-        <w:ind w:left="360"/>
-        <w:rPr>
-          <w:highlight w:val="yellow"/>
-        </w:rPr>
-      </w:pPr>
-      <w:r>
-        <w:rPr>
-          <w:highlight w:val="yellow"/>
-        </w:rPr>
-        <w:t xml:space="preserve">Explication de theo : </w:t>
+          <w:rFonts w:asciiTheme="majorHAnsi" w:hAnsiTheme="majorHAnsi"/>
+          <w:sz w:val="24"/>
+          <w:szCs w:val="24"/>
+        </w:rPr>
+      </w:pPr>
+      <w:r>
+        <w:rPr>
+          <w:rFonts w:asciiTheme="majorHAnsi" w:hAnsiTheme="majorHAnsi"/>
+          <w:sz w:val="24"/>
+          <w:szCs w:val="24"/>
+        </w:rPr>
+        <w:t xml:space="preserve">Dans Ecran, nous </w:t>
+      </w:r>
+      <w:r>
+        <w:rPr>
+          <w:rFonts w:asciiTheme="majorHAnsi" w:hAnsiTheme="majorHAnsi"/>
+          <w:sz w:val="24"/>
+          <w:szCs w:val="24"/>
+        </w:rPr>
+        <w:t>avions mis des méthodes d’affichage afin de donner une idée d</w:t>
+      </w:r>
+      <w:r>
+        <w:rPr>
+          <w:rFonts w:asciiTheme="majorHAnsi" w:hAnsiTheme="majorHAnsi"/>
+          <w:sz w:val="24"/>
+          <w:szCs w:val="24"/>
+        </w:rPr>
+        <w:t>’</w:t>
+      </w:r>
+      <w:r>
+        <w:rPr>
+          <w:rFonts w:asciiTheme="majorHAnsi" w:hAnsiTheme="majorHAnsi"/>
+          <w:sz w:val="24"/>
+          <w:szCs w:val="24"/>
+        </w:rPr>
+        <w:t>où nous voulions aller. Dans l’ensemble des sous-classes d’Ecran, nous couvrons au moins l’affichage de ces méthodes-là</w:t>
+      </w:r>
+      <w:r>
+        <w:rPr>
+          <w:rFonts w:asciiTheme="majorHAnsi" w:hAnsiTheme="majorHAnsi"/>
+          <w:sz w:val="24"/>
+          <w:szCs w:val="24"/>
+        </w:rPr>
+        <w:t xml:space="preserve"> à présent</w:t>
+      </w:r>
+      <w:r>
+        <w:rPr>
+          <w:rFonts w:asciiTheme="majorHAnsi" w:hAnsiTheme="majorHAnsi"/>
+          <w:sz w:val="24"/>
+          <w:szCs w:val="24"/>
+        </w:rPr>
+        <w:t>.</w:t>
       </w:r>
     </w:p>
     <w:p>
@@ -2988,28 +4179,149 @@
           <w:numId w:val="22"/>
         </w:numPr>
         <w:rPr>
+          <w:rFonts w:asciiTheme="majorHAnsi" w:hAnsiTheme="majorHAnsi"/>
+          <w:sz w:val="24"/>
+          <w:szCs w:val="24"/>
           <w:highlight w:val="yellow"/>
         </w:rPr>
       </w:pPr>
       <w:r>
         <w:rPr>
+          <w:rFonts w:asciiTheme="majorHAnsi" w:hAnsiTheme="majorHAnsi"/>
+          <w:sz w:val="24"/>
+          <w:szCs w:val="24"/>
           <w:highlight w:val="yellow"/>
         </w:rPr>
-        <w:t xml:space="preserve">Au cours de l’utilisation du distributeur, il nous faut une unique instance de « FenetreSimulation » afin de pouvoir effectuer des changements sur celle-ci (retirer une fente, retirer le </w:t>
+        <w:t xml:space="preserve">A COMPLETER AVEC VOS IDEES DANS CE QUE VOUS AVEZ FAIT ! POUR </w:t>
       </w:r>
       <w:proofErr w:type="gramStart"/>
       <w:r>
         <w:rPr>
+          <w:rFonts w:asciiTheme="majorHAnsi" w:hAnsiTheme="majorHAnsi"/>
+          <w:sz w:val="24"/>
+          <w:szCs w:val="24"/>
           <w:highlight w:val="yellow"/>
         </w:rPr>
-        <w:t>clavier,…</w:t>
+        <w:t>CELA ,</w:t>
       </w:r>
       <w:proofErr w:type="gramEnd"/>
       <w:r>
         <w:rPr>
+          <w:rFonts w:asciiTheme="majorHAnsi" w:hAnsiTheme="majorHAnsi"/>
+          <w:sz w:val="24"/>
+          <w:szCs w:val="24"/>
           <w:highlight w:val="yellow"/>
         </w:rPr>
-        <w:t>).</w:t>
+        <w:t xml:space="preserve"> IL FAUT QUE VOUS REGARDIEZ PAR RAPPORT A LA MODELISATION (SUFFIT DE REGARDER LE DIAGRAMME DE CLASSES DANS LE RAPPORT PDF) PERSO G CHANGE DEUX TROIS NOMS DE CLASSES DANS MON IMPLEMENTATION CAR ELLES AVAIENT </w:t>
+      </w:r>
+      <w:proofErr w:type="spellStart"/>
+      <w:r>
+        <w:rPr>
+          <w:rFonts w:asciiTheme="majorHAnsi" w:hAnsiTheme="majorHAnsi"/>
+          <w:sz w:val="24"/>
+          <w:szCs w:val="24"/>
+          <w:highlight w:val="yellow"/>
+        </w:rPr>
+        <w:t>D AUTRES</w:t>
+      </w:r>
+      <w:proofErr w:type="spellEnd"/>
+      <w:r>
+        <w:rPr>
+          <w:rFonts w:asciiTheme="majorHAnsi" w:hAnsiTheme="majorHAnsi"/>
+          <w:sz w:val="24"/>
+          <w:szCs w:val="24"/>
+          <w:highlight w:val="yellow"/>
+        </w:rPr>
+        <w:t xml:space="preserve"> NOMS DANS LA MODELISATION</w:t>
+      </w:r>
+      <w:r>
+        <w:rPr>
+          <w:rFonts w:asciiTheme="majorHAnsi" w:hAnsiTheme="majorHAnsi"/>
+          <w:sz w:val="24"/>
+          <w:szCs w:val="24"/>
+          <w:highlight w:val="yellow"/>
+        </w:rPr>
+        <w:t xml:space="preserve"> ………………. MAINTENANT C PEUT ETRE FINI !!! A VOUS DE DIRE ET DE POURSUIVRE SI VOUS AVEZ DES IDEES</w:t>
+      </w:r>
+    </w:p>
+    <w:p>
+      <w:pPr>
+        <w:pStyle w:val="Titre1"/>
+      </w:pPr>
+      <w:r>
+        <w:lastRenderedPageBreak/>
+        <w:t>3</w:t>
+      </w:r>
+      <w:r>
+        <w:t>.</w:t>
+      </w:r>
+      <w:r>
+        <w:t xml:space="preserve"> </w:t>
+      </w:r>
+      <w:r>
+        <w:t>Justifications concernant les design patterns utilisés</w:t>
+      </w:r>
+    </w:p>
+    <w:p>
+      <w:pPr>
+        <w:pStyle w:val="Titre2"/>
+      </w:pPr>
+      <w:r>
+        <w:tab/>
+        <w:t>3.1. State Design Pattern</w:t>
+      </w:r>
+    </w:p>
+    <w:p>
+      <w:r>
+        <w:tab/>
+        <w:t>Afin de représenter l</w:t>
+      </w:r>
+      <w:r>
+        <w:t>e</w:t>
+      </w:r>
+      <w:r>
+        <w:t xml:space="preserve"> comportement du distributeur, nous avons choisi d’utiliser des états. Le contrôleur (classe </w:t>
+      </w:r>
+      <w:proofErr w:type="spellStart"/>
+      <w:r>
+        <w:t>Controleur</w:t>
+      </w:r>
+      <w:proofErr w:type="spellEnd"/>
+      <w:r>
+        <w:t xml:space="preserve">) du distributeur aura ainsi son état (attribut </w:t>
+      </w:r>
+      <w:proofErr w:type="spellStart"/>
+      <w:r>
+        <w:t>etatActuel</w:t>
+      </w:r>
+      <w:proofErr w:type="spellEnd"/>
+      <w:r>
+        <w:t xml:space="preserve">) qui changera en fonction des actions de l’utilisateur. En fonction de l’état dans lequel le contrôleur se trouve, son comportement sera différent. Les changements d’état nous permettent aussi de demander à l’interface graphique (package </w:t>
+      </w:r>
+      <w:proofErr w:type="spellStart"/>
+      <w:r>
+        <w:t>interfaceGraphique</w:t>
+      </w:r>
+      <w:proofErr w:type="spellEnd"/>
+      <w:r>
+        <w:t xml:space="preserve">) d’afficher ce qu’il faut quand il faut. </w:t>
+      </w:r>
+    </w:p>
+    <w:p>
+      <w:pPr>
+        <w:pStyle w:val="Titre2"/>
+      </w:pPr>
+      <w:r>
+        <w:tab/>
+        <w:t>3.2 Singleton Design Pattern</w:t>
+      </w:r>
+    </w:p>
+    <w:p>
+      <w:r>
+        <w:tab/>
+      </w:r>
+      <w:r>
+        <w:t>Nous avons adopté ce Design Pattern pour plusieurs classes différentes :</w:t>
       </w:r>
     </w:p>
     <w:p>
@@ -3019,6 +4331,263 @@
           <w:ilvl w:val="0"/>
           <w:numId w:val="22"/>
         </w:numPr>
+      </w:pPr>
+      <w:proofErr w:type="spellStart"/>
+      <w:r>
+        <w:t>Controleur</w:t>
+      </w:r>
+      <w:proofErr w:type="spellEnd"/>
+    </w:p>
+    <w:p>
+      <w:pPr>
+        <w:pStyle w:val="Paragraphedeliste"/>
+        <w:numPr>
+          <w:ilvl w:val="0"/>
+          <w:numId w:val="22"/>
+        </w:numPr>
+      </w:pPr>
+      <w:r>
+        <w:t>Tous les états</w:t>
+      </w:r>
+      <w:r>
+        <w:t xml:space="preserve"> (les classes qui descendent de </w:t>
+      </w:r>
+      <w:proofErr w:type="spellStart"/>
+      <w:r>
+        <w:t>ControleurEtat</w:t>
+      </w:r>
+      <w:proofErr w:type="spellEnd"/>
+      <w:r>
+        <w:t>)</w:t>
+      </w:r>
+    </w:p>
+    <w:p>
+      <w:pPr>
+        <w:pStyle w:val="Paragraphedeliste"/>
+        <w:numPr>
+          <w:ilvl w:val="0"/>
+          <w:numId w:val="22"/>
+        </w:numPr>
+      </w:pPr>
+      <w:proofErr w:type="spellStart"/>
+      <w:r>
+        <w:t>GraphiqueACoeurImpl</w:t>
+      </w:r>
+      <w:proofErr w:type="spellEnd"/>
+      <w:r>
+        <w:t xml:space="preserve"> (permet à l’interface graphique de communiquer avec le cœur)</w:t>
+      </w:r>
+    </w:p>
+    <w:p>
+      <w:pPr>
+        <w:pStyle w:val="Paragraphedeliste"/>
+        <w:numPr>
+          <w:ilvl w:val="0"/>
+          <w:numId w:val="22"/>
+        </w:numPr>
+      </w:pPr>
+      <w:proofErr w:type="spellStart"/>
+      <w:r>
+        <w:t>StockageACoeurImpl</w:t>
+      </w:r>
+      <w:proofErr w:type="spellEnd"/>
+      <w:r>
+        <w:t xml:space="preserve"> </w:t>
+      </w:r>
+      <w:r>
+        <w:rPr>
+          <w:highlight w:val="yellow"/>
+        </w:rPr>
+        <w:t>A SUPPRIMER ?</w:t>
+      </w:r>
+      <w:r>
+        <w:t xml:space="preserve"> </w:t>
+      </w:r>
+    </w:p>
+    <w:p>
+      <w:pPr>
+        <w:pStyle w:val="Paragraphedeliste"/>
+        <w:numPr>
+          <w:ilvl w:val="0"/>
+          <w:numId w:val="22"/>
+        </w:numPr>
+      </w:pPr>
+      <w:proofErr w:type="spellStart"/>
+      <w:r>
+        <w:t>CoeurAGraphiqueImpl</w:t>
+      </w:r>
+      <w:proofErr w:type="spellEnd"/>
+      <w:r>
+        <w:t xml:space="preserve"> (permet au cœur de communiquer avec l’interface graphique)</w:t>
+      </w:r>
+    </w:p>
+    <w:p>
+      <w:pPr>
+        <w:pStyle w:val="Paragraphedeliste"/>
+        <w:numPr>
+          <w:ilvl w:val="0"/>
+          <w:numId w:val="22"/>
+        </w:numPr>
+      </w:pPr>
+      <w:proofErr w:type="spellStart"/>
+      <w:r>
+        <w:t>FenetreConfiguration</w:t>
+      </w:r>
+      <w:proofErr w:type="spellEnd"/>
+    </w:p>
+    <w:p>
+      <w:pPr>
+        <w:pStyle w:val="Paragraphedeliste"/>
+        <w:numPr>
+          <w:ilvl w:val="0"/>
+          <w:numId w:val="22"/>
+        </w:numPr>
+      </w:pPr>
+      <w:proofErr w:type="spellStart"/>
+      <w:r>
+        <w:t>FenetreSimulation</w:t>
+      </w:r>
+      <w:proofErr w:type="spellEnd"/>
+    </w:p>
+    <w:p>
+      <w:pPr>
+        <w:pStyle w:val="Paragraphedeliste"/>
+        <w:numPr>
+          <w:ilvl w:val="0"/>
+          <w:numId w:val="22"/>
+        </w:numPr>
+      </w:pPr>
+      <w:proofErr w:type="spellStart"/>
+      <w:r>
+        <w:t>CoeurAStockageImpl</w:t>
+      </w:r>
+      <w:proofErr w:type="spellEnd"/>
+      <w:r>
+        <w:t xml:space="preserve"> (permet au cœur de communiquer avec le package stockage)</w:t>
+      </w:r>
+    </w:p>
+    <w:p>
+      <w:pPr>
+        <w:pStyle w:val="Paragraphedeliste"/>
+        <w:numPr>
+          <w:ilvl w:val="0"/>
+          <w:numId w:val="22"/>
+        </w:numPr>
+      </w:pPr>
+    </w:p>
+    <w:p>
+      <w:pPr>
+        <w:pStyle w:val="Paragraphedeliste"/>
+        <w:numPr>
+          <w:ilvl w:val="0"/>
+          <w:numId w:val="22"/>
+        </w:numPr>
+        <w:rPr>
+          <w:highlight w:val="yellow"/>
+        </w:rPr>
+      </w:pPr>
+      <w:r>
+        <w:rPr>
+          <w:highlight w:val="yellow"/>
+        </w:rPr>
+        <w:t>A COMPLETER</w:t>
+      </w:r>
+    </w:p>
+    <w:p>
+      <w:pPr>
+        <w:ind w:left="360"/>
+        <w:rPr>
+          <w:highlight w:val="yellow"/>
+        </w:rPr>
+      </w:pPr>
+      <w:r>
+        <w:rPr>
+          <w:highlight w:val="yellow"/>
+        </w:rPr>
+        <w:t xml:space="preserve">Et la justification est plus ou moins la même pour chacune d’entre-elles : ?????????????????????????????????????????????????????? je sais pas trop quoi dire </w:t>
+      </w:r>
+    </w:p>
+    <w:p>
+      <w:pPr>
+        <w:ind w:left="360"/>
+        <w:rPr>
+          <w:highlight w:val="yellow"/>
+        </w:rPr>
+      </w:pPr>
+      <w:r>
+        <w:rPr>
+          <w:highlight w:val="yellow"/>
+        </w:rPr>
+        <w:t xml:space="preserve">Explication de </w:t>
+      </w:r>
+      <w:proofErr w:type="spellStart"/>
+      <w:r>
+        <w:rPr>
+          <w:highlight w:val="yellow"/>
+        </w:rPr>
+        <w:t>theo</w:t>
+      </w:r>
+      <w:proofErr w:type="spellEnd"/>
+      <w:r>
+        <w:rPr>
+          <w:highlight w:val="yellow"/>
+        </w:rPr>
+        <w:t xml:space="preserve"> : </w:t>
+      </w:r>
+    </w:p>
+    <w:p>
+      <w:pPr>
+        <w:pStyle w:val="Paragraphedeliste"/>
+        <w:numPr>
+          <w:ilvl w:val="0"/>
+          <w:numId w:val="22"/>
+        </w:numPr>
+        <w:rPr>
+          <w:highlight w:val="yellow"/>
+        </w:rPr>
+      </w:pPr>
+      <w:r>
+        <w:rPr>
+          <w:highlight w:val="yellow"/>
+        </w:rPr>
+        <w:t>Au cours de l’utilisation du distributeur, il nous faut une unique instance de « </w:t>
+      </w:r>
+      <w:proofErr w:type="spellStart"/>
+      <w:r>
+        <w:rPr>
+          <w:highlight w:val="yellow"/>
+        </w:rPr>
+        <w:t>FenetreSimulation</w:t>
+      </w:r>
+      <w:proofErr w:type="spellEnd"/>
+      <w:r>
+        <w:rPr>
+          <w:highlight w:val="yellow"/>
+        </w:rPr>
+        <w:t xml:space="preserve"> » afin de pouvoir effectuer des changements sur celle-ci (retirer une fente, retirer le </w:t>
+      </w:r>
+      <w:proofErr w:type="gramStart"/>
+      <w:r>
+        <w:rPr>
+          <w:highlight w:val="yellow"/>
+        </w:rPr>
+        <w:t>clavier,…</w:t>
+      </w:r>
+      <w:proofErr w:type="gramEnd"/>
+      <w:r>
+        <w:rPr>
+          <w:highlight w:val="yellow"/>
+        </w:rPr>
+        <w:t>).</w:t>
+      </w:r>
+    </w:p>
+    <w:p>
+      <w:pPr>
+        <w:pStyle w:val="Paragraphedeliste"/>
+        <w:numPr>
+          <w:ilvl w:val="0"/>
+          <w:numId w:val="22"/>
+        </w:numPr>
         <w:rPr>
           <w:highlight w:val="yellow"/>
         </w:rPr>
@@ -3078,8 +4647,6 @@
           <w:szCs w:val="28"/>
         </w:rPr>
       </w:pPr>
-      <w:bookmarkStart w:id="0" w:name="_GoBack"/>
-      <w:bookmarkEnd w:id="0"/>
     </w:p>
     <w:p>
       <w:pPr>
@@ -3369,29 +4936,15 @@
         <w:spacing w:after="160" w:line="259" w:lineRule="auto"/>
       </w:pPr>
       <w:r>
-        <w:t>Ecran pas encore non tactile</w:t>
-      </w:r>
-      <w:r>
-        <w:t xml:space="preserve"> </w:t>
-      </w:r>
-      <w:r>
-        <w:sym w:font="Wingdings" w:char="F0E0"/>
-      </w:r>
-      <w:r>
-        <w:t xml:space="preserve"> reste checkbox</w:t>
-      </w:r>
-      <w:r>
-        <w:t xml:space="preserve"> </w:t>
-      </w:r>
-      <w:r>
-        <w:tab/>
-        <w:t xml:space="preserve">a </w:t>
-      </w:r>
-      <w:proofErr w:type="gramStart"/>
-      <w:r>
-        <w:t>la con</w:t>
-      </w:r>
-      <w:proofErr w:type="gramEnd"/>
+        <w:rPr>
+          <w:highlight w:val="yellow"/>
+        </w:rPr>
+        <w:lastRenderedPageBreak/>
+        <w:t>Tests unitaires</w:t>
+      </w:r>
+      <w:r>
+        <w:t xml:space="preserve"> pour vérifier application (correspondances avec énoncé) et pas de bogue</w:t>
+      </w:r>
     </w:p>
     <w:p>
       <w:pPr>
@@ -3402,8 +4955,13 @@
         </w:numPr>
         <w:spacing w:after="160" w:line="259" w:lineRule="auto"/>
       </w:pPr>
-      <w:r>
-        <w:t>Tests unitaires pour vérifier application (correspondances avec énoncé) et pas de bogue</w:t>
+      <w:proofErr w:type="spellStart"/>
+      <w:r>
+        <w:t>Junit</w:t>
+      </w:r>
+      <w:proofErr w:type="spellEnd"/>
+      <w:r>
+        <w:t xml:space="preserve"> 4.6 ou sup obligé</w:t>
       </w:r>
     </w:p>
     <w:p>
@@ -3416,21 +4974,23 @@
         <w:spacing w:after="160" w:line="259" w:lineRule="auto"/>
       </w:pPr>
       <w:r>
-        <w:t xml:space="preserve">Si pas de code scanneur, pas d’achat d’abo ??? bizarre (renouvellement ok par contre) </w:t>
-      </w:r>
-      <w:r>
-        <w:sym w:font="Wingdings" w:char="F0E0"/>
-      </w:r>
-      <w:r>
-        <w:t xml:space="preserve"> ATTENTION, </w:t>
-      </w:r>
-      <w:proofErr w:type="gramStart"/>
-      <w:r>
-        <w:t>a</w:t>
-      </w:r>
-      <w:proofErr w:type="gramEnd"/>
-      <w:r>
-        <w:t xml:space="preserve"> discuter</w:t>
+        <w:t xml:space="preserve">Pouvoir </w:t>
+      </w:r>
+      <w:proofErr w:type="spellStart"/>
+      <w:r>
+        <w:t>executer</w:t>
+      </w:r>
+      <w:proofErr w:type="spellEnd"/>
+      <w:r>
+        <w:t xml:space="preserve"> application en utilisant </w:t>
+      </w:r>
+      <w:proofErr w:type="spellStart"/>
+      <w:r>
+        <w:t>maven</w:t>
+      </w:r>
+      <w:proofErr w:type="spellEnd"/>
+      <w:r>
+        <w:t xml:space="preserve"> par la ligne de commande !!</w:t>
       </w:r>
     </w:p>
     <w:p>
@@ -3443,19 +5003,35 @@
         <w:spacing w:after="160" w:line="259" w:lineRule="auto"/>
       </w:pPr>
       <w:r>
-        <w:t xml:space="preserve">Panne doit comprendre (au moins) : lecteur carte, carte coincée, scanneur code, coin slot ou bill slot </w:t>
+        <w:t>Fonctionnel sur les trois OS</w:t>
+      </w:r>
+      <w:r>
+        <w:t xml:space="preserve"> </w:t>
       </w:r>
       <w:r>
         <w:sym w:font="Wingdings" w:char="F0E0"/>
       </w:r>
       <w:r>
-        <w:t xml:space="preserve"> pas de paiement en monnaie, Imprimante </w:t>
-      </w:r>
-      <w:r>
-        <w:sym w:font="Wingdings" w:char="F0E0"/>
-      </w:r>
-      <w:r>
-        <w:t xml:space="preserve"> tout le distrib hors services</w:t>
+        <w:t xml:space="preserve"> il nous reste linux selon Victor Verhoye</w:t>
+      </w:r>
+      <w:r>
+        <w:t xml:space="preserve"> (pas </w:t>
+      </w:r>
+      <w:proofErr w:type="spellStart"/>
+      <w:r>
+        <w:t>reussi</w:t>
+      </w:r>
+      <w:proofErr w:type="spellEnd"/>
+      <w:r>
+        <w:t xml:space="preserve"> </w:t>
+      </w:r>
+      <w:proofErr w:type="gramStart"/>
+      <w:r>
+        <w:t>a</w:t>
+      </w:r>
+      <w:proofErr w:type="gramEnd"/>
+      <w:r>
+        <w:t xml:space="preserve"> le faire de mon côté)</w:t>
       </w:r>
     </w:p>
     <w:p>
@@ -3468,8 +5044,13 @@
         <w:spacing w:after="160" w:line="259" w:lineRule="auto"/>
       </w:pPr>
       <w:r>
-        <w:t>Junit 4.6 ou sup obligé</w:t>
-      </w:r>
+        <w:t>ML-&lt;noms de famille&gt;-</w:t>
+      </w:r>
+      <w:proofErr w:type="spellStart"/>
+      <w:r>
+        <w:t>implementation</w:t>
+      </w:r>
+      <w:proofErr w:type="spellEnd"/>
     </w:p>
     <w:p>
       <w:pPr>
@@ -3481,8 +5062,35 @@
         <w:spacing w:after="160" w:line="259" w:lineRule="auto"/>
       </w:pPr>
       <w:r>
-        <w:t>Pouvoir executer application en utilisant maven par la ligne de commande !!</w:t>
-      </w:r>
+        <w:t xml:space="preserve">ATTENTION : nos noms doivent figurer dans la </w:t>
+      </w:r>
+      <w:proofErr w:type="spellStart"/>
+      <w:r>
+        <w:t>javadoc</w:t>
+      </w:r>
+      <w:proofErr w:type="spellEnd"/>
+      <w:r>
+        <w:t xml:space="preserve"> de chaque fichier de l’</w:t>
+      </w:r>
+      <w:proofErr w:type="spellStart"/>
+      <w:r>
+        <w:t>implementation</w:t>
+      </w:r>
+      <w:proofErr w:type="spellEnd"/>
+      <w:r>
+        <w:t> </w:t>
+      </w:r>
+      <w:r>
+        <w:sym w:font="Wingdings" w:char="F0E0"/>
+      </w:r>
+      <w:r>
+        <w:t xml:space="preserve"> la documentation est finie ??</w:t>
+      </w:r>
+      <w:r>
+        <w:t xml:space="preserve"> </w:t>
+      </w:r>
+      <w:bookmarkStart w:id="0" w:name="_GoBack"/>
+      <w:bookmarkEnd w:id="0"/>
     </w:p>
     <w:p>
       <w:pPr>
@@ -3492,9 +5100,36 @@
           <w:numId w:val="21"/>
         </w:numPr>
         <w:spacing w:after="160" w:line="259" w:lineRule="auto"/>
-      </w:pPr>
-      <w:r>
-        <w:t>Fonctionnel sur les trois OS</w:t>
+        <w:rPr>
+          <w:highlight w:val="yellow"/>
+        </w:rPr>
+      </w:pPr>
+      <w:r>
+        <w:rPr>
+          <w:highlight w:val="yellow"/>
+        </w:rPr>
+        <w:t xml:space="preserve">Relecture commentaire </w:t>
+      </w:r>
+      <w:proofErr w:type="spellStart"/>
+      <w:proofErr w:type="gramStart"/>
+      <w:r>
+        <w:rPr>
+          <w:highlight w:val="yellow"/>
+        </w:rPr>
+        <w:t>a</w:t>
+      </w:r>
+      <w:proofErr w:type="spellEnd"/>
+      <w:proofErr w:type="gramEnd"/>
+      <w:r>
+        <w:rPr>
+          <w:highlight w:val="yellow"/>
+        </w:rPr>
+        <w:t xml:space="preserve"> supprimer</w:t>
+      </w:r>
+    </w:p>
+    <w:p>
+      <w:r>
+        <w:t>Implémentation contient :</w:t>
       </w:r>
     </w:p>
     <w:p>
@@ -3507,7 +5142,21 @@
         <w:spacing w:after="160" w:line="259" w:lineRule="auto"/>
       </w:pPr>
       <w:r>
-        <w:t>ML-&lt;noms de famille&gt;-implementation</w:t>
+        <w:t xml:space="preserve">Code source, tests unitaires, interface graphique </w:t>
+      </w:r>
+      <w:r>
+        <w:sym w:font="Wingdings" w:char="F0E0"/>
+      </w:r>
+      <w:r>
+        <w:t xml:space="preserve"> compilable avec </w:t>
+      </w:r>
+      <w:proofErr w:type="spellStart"/>
+      <w:r>
+        <w:t>maven</w:t>
+      </w:r>
+      <w:proofErr w:type="spellEnd"/>
+      <w:r>
+        <w:t xml:space="preserve"> sur tout OS</w:t>
       </w:r>
     </w:p>
     <w:p>
@@ -3520,7 +5169,31 @@
         <w:spacing w:after="160" w:line="259" w:lineRule="auto"/>
       </w:pPr>
       <w:r>
-        <w:t>ATTENTION : nos noms doivent figurer dans la javadoc de chaque fichier de l’implementation ?</w:t>
+        <w:t xml:space="preserve">Un doc </w:t>
+      </w:r>
+      <w:proofErr w:type="spellStart"/>
+      <w:r>
+        <w:t>pdf</w:t>
+      </w:r>
+      <w:proofErr w:type="spellEnd"/>
+      <w:r>
+        <w:t xml:space="preserve"> avec rapport, </w:t>
+      </w:r>
+      <w:proofErr w:type="spellStart"/>
+      <w:r>
+        <w:t>modifs</w:t>
+      </w:r>
+      <w:proofErr w:type="spellEnd"/>
+      <w:r>
+        <w:t xml:space="preserve"> (justifiées), design patterns, </w:t>
+      </w:r>
+      <w:proofErr w:type="spellStart"/>
+      <w:r>
+        <w:t>problemes</w:t>
+      </w:r>
+      <w:proofErr w:type="spellEnd"/>
+      <w:r>
+        <w:t xml:space="preserve"> connus</w:t>
       </w:r>
     </w:p>
     <w:p>
@@ -3533,163 +5206,21 @@
         <w:spacing w:after="160" w:line="259" w:lineRule="auto"/>
       </w:pPr>
       <w:r>
-        <w:t>L’exception plus de papier met en panne imprimante</w:t>
+        <w:t xml:space="preserve">Autre </w:t>
+      </w:r>
+      <w:proofErr w:type="spellStart"/>
+      <w:r>
+        <w:t>pdf</w:t>
+      </w:r>
+      <w:proofErr w:type="spellEnd"/>
+      <w:r>
+        <w:t> : manuel</w:t>
       </w:r>
     </w:p>
     <w:p>
       <w:pPr>
         <w:pStyle w:val="Paragraphedeliste"/>
-        <w:numPr>
-          <w:ilvl w:val="0"/>
-          <w:numId w:val="21"/>
-        </w:numPr>
-        <w:spacing w:after="160" w:line="259" w:lineRule="auto"/>
-      </w:pPr>
-      <w:r>
-        <w:t xml:space="preserve">Recharger encre ne remet pas en marche imprimante c’est </w:t>
-      </w:r>
-      <w:proofErr w:type="gramStart"/>
-      <w:r>
-        <w:t>a</w:t>
-      </w:r>
-      <w:proofErr w:type="gramEnd"/>
-      <w:r>
-        <w:t xml:space="preserve"> l’utilisateur de le faire </w:t>
-      </w:r>
-    </w:p>
-    <w:p>
-      <w:pPr>
-        <w:pStyle w:val="Paragraphedeliste"/>
-        <w:numPr>
-          <w:ilvl w:val="0"/>
-          <w:numId w:val="21"/>
-        </w:numPr>
-        <w:spacing w:after="160" w:line="259" w:lineRule="auto"/>
-      </w:pPr>
-      <w:r>
-        <w:t xml:space="preserve">Expliquer qu’on ne met pas en panne mais qu’on bloque l’accès </w:t>
-      </w:r>
-    </w:p>
-    <w:p>
-      <w:pPr>
-        <w:pStyle w:val="Paragraphedeliste"/>
-        <w:numPr>
-          <w:ilvl w:val="0"/>
-          <w:numId w:val="21"/>
-        </w:numPr>
-        <w:spacing w:after="160" w:line="259" w:lineRule="auto"/>
-      </w:pPr>
-      <w:r>
-        <w:lastRenderedPageBreak/>
-        <w:t xml:space="preserve">Relecture commentaire </w:t>
-      </w:r>
-    </w:p>
-    <w:p>
-      <w:pPr>
-        <w:pStyle w:val="Paragraphedeliste"/>
-        <w:numPr>
-          <w:ilvl w:val="0"/>
-          <w:numId w:val="21"/>
-        </w:numPr>
-        <w:spacing w:after="160" w:line="259" w:lineRule="auto"/>
-      </w:pPr>
-      <w:r>
-        <w:t xml:space="preserve">Accent et euro </w:t>
-      </w:r>
-    </w:p>
-    <w:p>
-      <w:pPr>
-        <w:pStyle w:val="Paragraphedeliste"/>
-        <w:numPr>
-          <w:ilvl w:val="0"/>
-          <w:numId w:val="21"/>
-        </w:numPr>
-        <w:spacing w:after="160" w:line="259" w:lineRule="auto"/>
-      </w:pPr>
-    </w:p>
-    <w:p>
-      <w:r>
-        <w:t>Implémentation contient :</w:t>
-      </w:r>
-    </w:p>
-    <w:p>
-      <w:pPr>
-        <w:pStyle w:val="Paragraphedeliste"/>
-        <w:numPr>
-          <w:ilvl w:val="0"/>
-          <w:numId w:val="21"/>
-        </w:numPr>
-        <w:spacing w:after="160" w:line="259" w:lineRule="auto"/>
-      </w:pPr>
-      <w:r>
-        <w:t xml:space="preserve">Code source, tests unitaires, interface graphique </w:t>
-      </w:r>
-      <w:r>
-        <w:sym w:font="Wingdings" w:char="F0E0"/>
-      </w:r>
-      <w:r>
-        <w:t xml:space="preserve"> compilable avec maven sur tout OS</w:t>
-      </w:r>
-    </w:p>
-    <w:p>
-      <w:pPr>
-        <w:pStyle w:val="Paragraphedeliste"/>
-        <w:numPr>
-          <w:ilvl w:val="0"/>
-          <w:numId w:val="21"/>
-        </w:numPr>
-        <w:spacing w:after="160" w:line="259" w:lineRule="auto"/>
-      </w:pPr>
-      <w:r>
-        <w:t>Fichier .jar auto-executable</w:t>
-      </w:r>
-    </w:p>
-    <w:p>
-      <w:pPr>
-        <w:pStyle w:val="Paragraphedeliste"/>
-        <w:numPr>
-          <w:ilvl w:val="0"/>
-          <w:numId w:val="21"/>
-        </w:numPr>
-        <w:spacing w:after="160" w:line="259" w:lineRule="auto"/>
-      </w:pPr>
-      <w:r>
-        <w:t>Un doc pdf avec rapport, modifs (justifiées), design patterns, problemes connus</w:t>
-      </w:r>
-    </w:p>
-    <w:p>
-      <w:pPr>
-        <w:pStyle w:val="Paragraphedeliste"/>
-        <w:numPr>
-          <w:ilvl w:val="0"/>
-          <w:numId w:val="21"/>
-        </w:numPr>
-        <w:spacing w:after="160" w:line="259" w:lineRule="auto"/>
-      </w:pPr>
-      <w:r>
-        <w:t>Autre pdf : manuel</w:t>
-      </w:r>
-    </w:p>
-    <w:p>
-      <w:pPr>
-        <w:pStyle w:val="Paragraphedeliste"/>
-        <w:numPr>
-          <w:ilvl w:val="0"/>
-          <w:numId w:val="21"/>
-        </w:numPr>
-        <w:spacing w:after="160" w:line="259" w:lineRule="auto"/>
-      </w:pPr>
-      <w:r>
-        <w:t>Attention : ne pas mettre d’accents, ne passe pas sur certains OS</w:t>
-      </w:r>
-    </w:p>
-    <w:p>
-      <w:pPr>
-        <w:pStyle w:val="Paragraphedeliste"/>
-        <w:numPr>
-          <w:ilvl w:val="0"/>
-          <w:numId w:val="21"/>
-        </w:numPr>
+        <w:ind w:left="1428"/>
         <w:rPr>
           <w:rFonts w:asciiTheme="majorHAnsi" w:hAnsiTheme="majorHAnsi"/>
         </w:rPr>
@@ -3812,8 +5343,18 @@
         <w:sz w:val="24"/>
         <w:szCs w:val="24"/>
       </w:rPr>
-      <w:t>Enseignants : Mr Mens et Mr Hauweele</w:t>
+      <w:t xml:space="preserve">Enseignants : Mr Mens et Mr </w:t>
     </w:r>
+    <w:proofErr w:type="spellStart"/>
+    <w:r>
+      <w:rPr>
+        <w:rFonts w:asciiTheme="majorHAnsi" w:hAnsiTheme="majorHAnsi"/>
+        <w:sz w:val="24"/>
+        <w:szCs w:val="24"/>
+      </w:rPr>
+      <w:t>Hauweele</w:t>
+    </w:r>
+    <w:proofErr w:type="spellEnd"/>
   </w:p>
   <w:p>
     <w:pPr>
@@ -3895,12 +5436,21 @@
         <w:sz w:val="24"/>
       </w:rPr>
     </w:pPr>
+    <w:proofErr w:type="spellStart"/>
     <w:r>
       <w:rPr>
         <w:rFonts w:asciiTheme="majorHAnsi" w:hAnsiTheme="majorHAnsi"/>
         <w:sz w:val="24"/>
       </w:rPr>
-      <w:t>Daix Théo</w:t>
+      <w:t>Daix</w:t>
+    </w:r>
+    <w:proofErr w:type="spellEnd"/>
+    <w:r>
+      <w:rPr>
+        <w:rFonts w:asciiTheme="majorHAnsi" w:hAnsiTheme="majorHAnsi"/>
+        <w:sz w:val="24"/>
+      </w:rPr>
+      <w:t xml:space="preserve"> Théo</w:t>
     </w:r>
   </w:p>
   <w:p>
@@ -3910,12 +5460,21 @@
         <w:sz w:val="24"/>
       </w:rPr>
     </w:pPr>
+    <w:proofErr w:type="spellStart"/>
     <w:r>
       <w:rPr>
         <w:rFonts w:asciiTheme="majorHAnsi" w:hAnsiTheme="majorHAnsi"/>
         <w:sz w:val="24"/>
       </w:rPr>
-      <w:t>Dubrulle Allan</w:t>
+      <w:t>Dubrulle</w:t>
+    </w:r>
+    <w:proofErr w:type="spellEnd"/>
+    <w:r>
+      <w:rPr>
+        <w:rFonts w:asciiTheme="majorHAnsi" w:hAnsiTheme="majorHAnsi"/>
+        <w:sz w:val="24"/>
+      </w:rPr>
+      <w:t xml:space="preserve"> Allan</w:t>
     </w:r>
   </w:p>
   <w:p>
@@ -4030,6 +5589,119 @@
     </w:lvl>
   </w:abstractNum>
   <w:abstractNum w:abstractNumId="1" w15:restartNumberingAfterBreak="0">
+    <w:nsid w:val="09B45E2B"/>
+    <w:multiLevelType w:val="hybridMultilevel"/>
+    <w:tmpl w:val="E56A8ED8"/>
+    <w:lvl w:ilvl="0" w:tplc="080C0001">
+      <w:start w:val="1"/>
+      <w:numFmt w:val="bullet"/>
+      <w:lvlText w:val=""/>
+      <w:lvlJc w:val="left"/>
+      <w:pPr>
+        <w:ind w:left="2136" w:hanging="360"/>
+      </w:pPr>
+      <w:rPr>
+        <w:rFonts w:ascii="Symbol" w:hAnsi="Symbol" w:hint="default"/>
+      </w:rPr>
+    </w:lvl>
+    <w:lvl w:ilvl="1" w:tplc="080C0003" w:tentative="1">
+      <w:start w:val="1"/>
+      <w:numFmt w:val="bullet"/>
+      <w:lvlText w:val="o"/>
+      <w:lvlJc w:val="left"/>
+      <w:pPr>
+        <w:ind w:left="2856" w:hanging="360"/>
+      </w:pPr>
+      <w:rPr>
+        <w:rFonts w:ascii="Courier New" w:hAnsi="Courier New" w:cs="Courier New" w:hint="default"/>
+      </w:rPr>
+    </w:lvl>
+    <w:lvl w:ilvl="2" w:tplc="080C0005" w:tentative="1">
+      <w:start w:val="1"/>
+      <w:numFmt w:val="bullet"/>
+      <w:lvlText w:val=""/>
+      <w:lvlJc w:val="left"/>
+      <w:pPr>
+        <w:ind w:left="3576" w:hanging="360"/>
+      </w:pPr>
+      <w:rPr>
+        <w:rFonts w:ascii="Wingdings" w:hAnsi="Wingdings" w:hint="default"/>
+      </w:rPr>
+    </w:lvl>
+    <w:lvl w:ilvl="3" w:tplc="080C0001" w:tentative="1">
+      <w:start w:val="1"/>
+      <w:numFmt w:val="bullet"/>
+      <w:lvlText w:val=""/>
+      <w:lvlJc w:val="left"/>
+      <w:pPr>
+        <w:ind w:left="4296" w:hanging="360"/>
+      </w:pPr>
+      <w:rPr>
+        <w:rFonts w:ascii="Symbol" w:hAnsi="Symbol" w:hint="default"/>
+      </w:rPr>
+    </w:lvl>
+    <w:lvl w:ilvl="4" w:tplc="080C0003" w:tentative="1">
+      <w:start w:val="1"/>
+      <w:numFmt w:val="bullet"/>
+      <w:lvlText w:val="o"/>
+      <w:lvlJc w:val="left"/>
+      <w:pPr>
+        <w:ind w:left="5016" w:hanging="360"/>
+      </w:pPr>
+      <w:rPr>
+        <w:rFonts w:ascii="Courier New" w:hAnsi="Courier New" w:cs="Courier New" w:hint="default"/>
+      </w:rPr>
+    </w:lvl>
+    <w:lvl w:ilvl="5" w:tplc="080C0005" w:tentative="1">
+      <w:start w:val="1"/>
+      <w:numFmt w:val="bullet"/>
+      <w:lvlText w:val=""/>
+      <w:lvlJc w:val="left"/>
+      <w:pPr>
+        <w:ind w:left="5736" w:hanging="360"/>
+      </w:pPr>
+      <w:rPr>
+        <w:rFonts w:ascii="Wingdings" w:hAnsi="Wingdings" w:hint="default"/>
+      </w:rPr>
+    </w:lvl>
+    <w:lvl w:ilvl="6" w:tplc="080C0001" w:tentative="1">
+      <w:start w:val="1"/>
+      <w:numFmt w:val="bullet"/>
+      <w:lvlText w:val=""/>
+      <w:lvlJc w:val="left"/>
+      <w:pPr>
+        <w:ind w:left="6456" w:hanging="360"/>
+      </w:pPr>
+      <w:rPr>
+        <w:rFonts w:ascii="Symbol" w:hAnsi="Symbol" w:hint="default"/>
+      </w:rPr>
+    </w:lvl>
+    <w:lvl w:ilvl="7" w:tplc="080C0003" w:tentative="1">
+      <w:start w:val="1"/>
+      <w:numFmt w:val="bullet"/>
+      <w:lvlText w:val="o"/>
+      <w:lvlJc w:val="left"/>
+      <w:pPr>
+        <w:ind w:left="7176" w:hanging="360"/>
+      </w:pPr>
+      <w:rPr>
+        <w:rFonts w:ascii="Courier New" w:hAnsi="Courier New" w:cs="Courier New" w:hint="default"/>
+      </w:rPr>
+    </w:lvl>
+    <w:lvl w:ilvl="8" w:tplc="080C0005" w:tentative="1">
+      <w:start w:val="1"/>
+      <w:numFmt w:val="bullet"/>
+      <w:lvlText w:val=""/>
+      <w:lvlJc w:val="left"/>
+      <w:pPr>
+        <w:ind w:left="7896" w:hanging="360"/>
+      </w:pPr>
+      <w:rPr>
+        <w:rFonts w:ascii="Wingdings" w:hAnsi="Wingdings" w:hint="default"/>
+      </w:rPr>
+    </w:lvl>
+  </w:abstractNum>
+  <w:abstractNum w:abstractNumId="2" w15:restartNumberingAfterBreak="0">
     <w:nsid w:val="12B60F81"/>
     <w:multiLevelType w:val="multilevel"/>
     <w:tmpl w:val="B540F3FC"/>
@@ -4118,7 +5790,7 @@
       </w:pPr>
     </w:lvl>
   </w:abstractNum>
-  <w:abstractNum w:abstractNumId="2" w15:restartNumberingAfterBreak="0">
+  <w:abstractNum w:abstractNumId="3" w15:restartNumberingAfterBreak="0">
     <w:nsid w:val="18367C4B"/>
     <w:multiLevelType w:val="hybridMultilevel"/>
     <w:tmpl w:val="B644D91A"/>
@@ -4207,7 +5879,7 @@
       </w:pPr>
     </w:lvl>
   </w:abstractNum>
-  <w:abstractNum w:abstractNumId="3" w15:restartNumberingAfterBreak="0">
+  <w:abstractNum w:abstractNumId="4" w15:restartNumberingAfterBreak="0">
     <w:nsid w:val="19BC0013"/>
     <w:multiLevelType w:val="hybridMultilevel"/>
     <w:tmpl w:val="6BBA32BE"/>
@@ -4319,7 +5991,7 @@
       </w:rPr>
     </w:lvl>
   </w:abstractNum>
-  <w:abstractNum w:abstractNumId="4" w15:restartNumberingAfterBreak="0">
+  <w:abstractNum w:abstractNumId="5" w15:restartNumberingAfterBreak="0">
     <w:nsid w:val="2580640E"/>
     <w:multiLevelType w:val="multilevel"/>
     <w:tmpl w:val="3AE259BA"/>
@@ -4405,7 +6077,7 @@
       </w:pPr>
     </w:lvl>
   </w:abstractNum>
-  <w:abstractNum w:abstractNumId="5" w15:restartNumberingAfterBreak="0">
+  <w:abstractNum w:abstractNumId="6" w15:restartNumberingAfterBreak="0">
     <w:nsid w:val="26944004"/>
     <w:multiLevelType w:val="hybridMultilevel"/>
     <w:tmpl w:val="40128048"/>
@@ -4518,7 +6190,7 @@
       </w:rPr>
     </w:lvl>
   </w:abstractNum>
-  <w:abstractNum w:abstractNumId="6" w15:restartNumberingAfterBreak="0">
+  <w:abstractNum w:abstractNumId="7" w15:restartNumberingAfterBreak="0">
     <w:nsid w:val="286B57FE"/>
     <w:multiLevelType w:val="hybridMultilevel"/>
     <w:tmpl w:val="CBD07450"/>
@@ -4630,7 +6302,7 @@
       </w:rPr>
     </w:lvl>
   </w:abstractNum>
-  <w:abstractNum w:abstractNumId="7" w15:restartNumberingAfterBreak="0">
+  <w:abstractNum w:abstractNumId="8" w15:restartNumberingAfterBreak="0">
     <w:nsid w:val="29891EAF"/>
     <w:multiLevelType w:val="multilevel"/>
     <w:tmpl w:val="3AE259BA"/>
@@ -4716,7 +6388,7 @@
       </w:pPr>
     </w:lvl>
   </w:abstractNum>
-  <w:abstractNum w:abstractNumId="8" w15:restartNumberingAfterBreak="0">
+  <w:abstractNum w:abstractNumId="9" w15:restartNumberingAfterBreak="0">
     <w:nsid w:val="29D512D3"/>
     <w:multiLevelType w:val="hybridMultilevel"/>
     <w:tmpl w:val="AA622266"/>
@@ -4805,7 +6477,7 @@
       </w:pPr>
     </w:lvl>
   </w:abstractNum>
-  <w:abstractNum w:abstractNumId="9" w15:restartNumberingAfterBreak="0">
+  <w:abstractNum w:abstractNumId="10" w15:restartNumberingAfterBreak="0">
     <w:nsid w:val="2DF42D29"/>
     <w:multiLevelType w:val="hybridMultilevel"/>
     <w:tmpl w:val="999CA2CC"/>
@@ -4918,7 +6590,7 @@
       </w:rPr>
     </w:lvl>
   </w:abstractNum>
-  <w:abstractNum w:abstractNumId="10" w15:restartNumberingAfterBreak="0">
+  <w:abstractNum w:abstractNumId="11" w15:restartNumberingAfterBreak="0">
     <w:nsid w:val="3B8B7C16"/>
     <w:multiLevelType w:val="multilevel"/>
     <w:tmpl w:val="3AE259BA"/>
@@ -5004,7 +6676,7 @@
       </w:pPr>
     </w:lvl>
   </w:abstractNum>
-  <w:abstractNum w:abstractNumId="11" w15:restartNumberingAfterBreak="0">
+  <w:abstractNum w:abstractNumId="12" w15:restartNumberingAfterBreak="0">
     <w:nsid w:val="3F7813CE"/>
     <w:multiLevelType w:val="multilevel"/>
     <w:tmpl w:val="3AE259BA"/>
@@ -5090,7 +6762,7 @@
       </w:pPr>
     </w:lvl>
   </w:abstractNum>
-  <w:abstractNum w:abstractNumId="12" w15:restartNumberingAfterBreak="0">
+  <w:abstractNum w:abstractNumId="13" w15:restartNumberingAfterBreak="0">
     <w:nsid w:val="40A41332"/>
     <w:multiLevelType w:val="multilevel"/>
     <w:tmpl w:val="612C509A"/>
@@ -5179,7 +6851,7 @@
       </w:pPr>
     </w:lvl>
   </w:abstractNum>
-  <w:abstractNum w:abstractNumId="13" w15:restartNumberingAfterBreak="0">
+  <w:abstractNum w:abstractNumId="14" w15:restartNumberingAfterBreak="0">
     <w:nsid w:val="43B37CE5"/>
     <w:multiLevelType w:val="multilevel"/>
     <w:tmpl w:val="9A60C112"/>
@@ -5268,7 +6940,7 @@
       </w:pPr>
     </w:lvl>
   </w:abstractNum>
-  <w:abstractNum w:abstractNumId="14" w15:restartNumberingAfterBreak="0">
+  <w:abstractNum w:abstractNumId="15" w15:restartNumberingAfterBreak="0">
     <w:nsid w:val="458C44AF"/>
     <w:multiLevelType w:val="hybridMultilevel"/>
     <w:tmpl w:val="1AD600F8"/>
@@ -5381,7 +7053,120 @@
       </w:rPr>
     </w:lvl>
   </w:abstractNum>
-  <w:abstractNum w:abstractNumId="15" w15:restartNumberingAfterBreak="0">
+  <w:abstractNum w:abstractNumId="16" w15:restartNumberingAfterBreak="0">
+    <w:nsid w:val="4758457D"/>
+    <w:multiLevelType w:val="hybridMultilevel"/>
+    <w:tmpl w:val="FBE0644A"/>
+    <w:lvl w:ilvl="0" w:tplc="080C0001">
+      <w:start w:val="1"/>
+      <w:numFmt w:val="bullet"/>
+      <w:lvlText w:val=""/>
+      <w:lvlJc w:val="left"/>
+      <w:pPr>
+        <w:ind w:left="2136" w:hanging="360"/>
+      </w:pPr>
+      <w:rPr>
+        <w:rFonts w:ascii="Symbol" w:hAnsi="Symbol" w:hint="default"/>
+      </w:rPr>
+    </w:lvl>
+    <w:lvl w:ilvl="1" w:tplc="080C0003" w:tentative="1">
+      <w:start w:val="1"/>
+      <w:numFmt w:val="bullet"/>
+      <w:lvlText w:val="o"/>
+      <w:lvlJc w:val="left"/>
+      <w:pPr>
+        <w:ind w:left="2856" w:hanging="360"/>
+      </w:pPr>
+      <w:rPr>
+        <w:rFonts w:ascii="Courier New" w:hAnsi="Courier New" w:cs="Courier New" w:hint="default"/>
+      </w:rPr>
+    </w:lvl>
+    <w:lvl w:ilvl="2" w:tplc="080C0005" w:tentative="1">
+      <w:start w:val="1"/>
+      <w:numFmt w:val="bullet"/>
+      <w:lvlText w:val=""/>
+      <w:lvlJc w:val="left"/>
+      <w:pPr>
+        <w:ind w:left="3576" w:hanging="360"/>
+      </w:pPr>
+      <w:rPr>
+        <w:rFonts w:ascii="Wingdings" w:hAnsi="Wingdings" w:hint="default"/>
+      </w:rPr>
+    </w:lvl>
+    <w:lvl w:ilvl="3" w:tplc="080C0001" w:tentative="1">
+      <w:start w:val="1"/>
+      <w:numFmt w:val="bullet"/>
+      <w:lvlText w:val=""/>
+      <w:lvlJc w:val="left"/>
+      <w:pPr>
+        <w:ind w:left="4296" w:hanging="360"/>
+      </w:pPr>
+      <w:rPr>
+        <w:rFonts w:ascii="Symbol" w:hAnsi="Symbol" w:hint="default"/>
+      </w:rPr>
+    </w:lvl>
+    <w:lvl w:ilvl="4" w:tplc="080C0003" w:tentative="1">
+      <w:start w:val="1"/>
+      <w:numFmt w:val="bullet"/>
+      <w:lvlText w:val="o"/>
+      <w:lvlJc w:val="left"/>
+      <w:pPr>
+        <w:ind w:left="5016" w:hanging="360"/>
+      </w:pPr>
+      <w:rPr>
+        <w:rFonts w:ascii="Courier New" w:hAnsi="Courier New" w:cs="Courier New" w:hint="default"/>
+      </w:rPr>
+    </w:lvl>
+    <w:lvl w:ilvl="5" w:tplc="080C0005" w:tentative="1">
+      <w:start w:val="1"/>
+      <w:numFmt w:val="bullet"/>
+      <w:lvlText w:val=""/>
+      <w:lvlJc w:val="left"/>
+      <w:pPr>
+        <w:ind w:left="5736" w:hanging="360"/>
+      </w:pPr>
+      <w:rPr>
+        <w:rFonts w:ascii="Wingdings" w:hAnsi="Wingdings" w:hint="default"/>
+      </w:rPr>
+    </w:lvl>
+    <w:lvl w:ilvl="6" w:tplc="080C0001" w:tentative="1">
+      <w:start w:val="1"/>
+      <w:numFmt w:val="bullet"/>
+      <w:lvlText w:val=""/>
+      <w:lvlJc w:val="left"/>
+      <w:pPr>
+        <w:ind w:left="6456" w:hanging="360"/>
+      </w:pPr>
+      <w:rPr>
+        <w:rFonts w:ascii="Symbol" w:hAnsi="Symbol" w:hint="default"/>
+      </w:rPr>
+    </w:lvl>
+    <w:lvl w:ilvl="7" w:tplc="080C0003" w:tentative="1">
+      <w:start w:val="1"/>
+      <w:numFmt w:val="bullet"/>
+      <w:lvlText w:val="o"/>
+      <w:lvlJc w:val="left"/>
+      <w:pPr>
+        <w:ind w:left="7176" w:hanging="360"/>
+      </w:pPr>
+      <w:rPr>
+        <w:rFonts w:ascii="Courier New" w:hAnsi="Courier New" w:cs="Courier New" w:hint="default"/>
+      </w:rPr>
+    </w:lvl>
+    <w:lvl w:ilvl="8" w:tplc="080C0005" w:tentative="1">
+      <w:start w:val="1"/>
+      <w:numFmt w:val="bullet"/>
+      <w:lvlText w:val=""/>
+      <w:lvlJc w:val="left"/>
+      <w:pPr>
+        <w:ind w:left="7896" w:hanging="360"/>
+      </w:pPr>
+      <w:rPr>
+        <w:rFonts w:ascii="Wingdings" w:hAnsi="Wingdings" w:hint="default"/>
+      </w:rPr>
+    </w:lvl>
+  </w:abstractNum>
+  <w:abstractNum w:abstractNumId="17" w15:restartNumberingAfterBreak="0">
     <w:nsid w:val="4BCA5339"/>
     <w:multiLevelType w:val="multilevel"/>
     <w:tmpl w:val="3AE259BA"/>
@@ -5467,7 +7252,7 @@
       </w:pPr>
     </w:lvl>
   </w:abstractNum>
-  <w:abstractNum w:abstractNumId="16" w15:restartNumberingAfterBreak="0">
+  <w:abstractNum w:abstractNumId="18" w15:restartNumberingAfterBreak="0">
     <w:nsid w:val="4DC94C6C"/>
     <w:multiLevelType w:val="multilevel"/>
     <w:tmpl w:val="3AE259BA"/>
@@ -5553,7 +7338,7 @@
       </w:pPr>
     </w:lvl>
   </w:abstractNum>
-  <w:abstractNum w:abstractNumId="17" w15:restartNumberingAfterBreak="0">
+  <w:abstractNum w:abstractNumId="19" w15:restartNumberingAfterBreak="0">
     <w:nsid w:val="4EF12F95"/>
     <w:multiLevelType w:val="hybridMultilevel"/>
     <w:tmpl w:val="F2CE871C"/>
@@ -5643,7 +7428,7 @@
       </w:pPr>
     </w:lvl>
   </w:abstractNum>
-  <w:abstractNum w:abstractNumId="18" w15:restartNumberingAfterBreak="0">
+  <w:abstractNum w:abstractNumId="20" w15:restartNumberingAfterBreak="0">
     <w:nsid w:val="5522522D"/>
     <w:multiLevelType w:val="multilevel"/>
     <w:tmpl w:val="3AE259BA"/>
@@ -5729,7 +7514,7 @@
       </w:pPr>
     </w:lvl>
   </w:abstractNum>
-  <w:abstractNum w:abstractNumId="19" w15:restartNumberingAfterBreak="0">
+  <w:abstractNum w:abstractNumId="21" w15:restartNumberingAfterBreak="0">
     <w:nsid w:val="55BC4420"/>
     <w:multiLevelType w:val="multilevel"/>
     <w:tmpl w:val="B2CCC5F0"/>
@@ -5818,7 +7603,7 @@
       </w:pPr>
     </w:lvl>
   </w:abstractNum>
-  <w:abstractNum w:abstractNumId="20" w15:restartNumberingAfterBreak="0">
+  <w:abstractNum w:abstractNumId="22" w15:restartNumberingAfterBreak="0">
     <w:nsid w:val="71772E22"/>
     <w:multiLevelType w:val="hybridMultilevel"/>
     <w:tmpl w:val="A4D03558"/>
@@ -5932,7 +7717,7 @@
       </w:rPr>
     </w:lvl>
   </w:abstractNum>
-  <w:abstractNum w:abstractNumId="21" w15:restartNumberingAfterBreak="0">
+  <w:abstractNum w:abstractNumId="23" w15:restartNumberingAfterBreak="0">
     <w:nsid w:val="7DBA130C"/>
     <w:multiLevelType w:val="hybridMultilevel"/>
     <w:tmpl w:val="C0700D06"/>
@@ -6044,7 +7829,7 @@
       </w:rPr>
     </w:lvl>
   </w:abstractNum>
-  <w:abstractNum w:abstractNumId="22" w15:restartNumberingAfterBreak="0">
+  <w:abstractNum w:abstractNumId="24" w15:restartNumberingAfterBreak="0">
     <w:nsid w:val="7F010FDD"/>
     <w:multiLevelType w:val="multilevel"/>
     <w:tmpl w:val="3AE259BA"/>
@@ -6131,28 +7916,28 @@
     </w:lvl>
   </w:abstractNum>
   <w:num w:numId="1">
-    <w:abstractNumId w:val="2"/>
+    <w:abstractNumId w:val="3"/>
   </w:num>
   <w:num w:numId="2">
-    <w:abstractNumId w:val="20"/>
+    <w:abstractNumId w:val="22"/>
   </w:num>
   <w:num w:numId="3">
-    <w:abstractNumId w:val="14"/>
+    <w:abstractNumId w:val="15"/>
   </w:num>
   <w:num w:numId="4">
+    <w:abstractNumId w:val="10"/>
+  </w:num>
+  <w:num w:numId="5">
+    <w:abstractNumId w:val="6"/>
+  </w:num>
+  <w:num w:numId="6">
     <w:abstractNumId w:val="9"/>
   </w:num>
-  <w:num w:numId="5">
-    <w:abstractNumId w:val="5"/>
-  </w:num>
-  <w:num w:numId="6">
-    <w:abstractNumId w:val="8"/>
-  </w:num>
   <w:num w:numId="7">
-    <w:abstractNumId w:val="22"/>
+    <w:abstractNumId w:val="24"/>
   </w:num>
   <w:num w:numId="8">
-    <w:abstractNumId w:val="16"/>
+    <w:abstractNumId w:val="18"/>
     <w:lvlOverride w:ilvl="0">
       <w:startOverride w:val="1"/>
     </w:lvlOverride>
@@ -6182,49 +7967,55 @@
     </w:lvlOverride>
   </w:num>
   <w:num w:numId="9">
+    <w:abstractNumId w:val="21"/>
+  </w:num>
+  <w:num w:numId="10">
+    <w:abstractNumId w:val="14"/>
+  </w:num>
+  <w:num w:numId="11">
+    <w:abstractNumId w:val="13"/>
+  </w:num>
+  <w:num w:numId="12">
     <w:abstractNumId w:val="19"/>
   </w:num>
-  <w:num w:numId="10">
-    <w:abstractNumId w:val="13"/>
+  <w:num w:numId="13">
+    <w:abstractNumId w:val="20"/>
   </w:num>
-  <w:num w:numId="11">
+  <w:num w:numId="14">
     <w:abstractNumId w:val="12"/>
   </w:num>
-  <w:num w:numId="12">
+  <w:num w:numId="15">
     <w:abstractNumId w:val="17"/>
   </w:num>
-  <w:num w:numId="13">
-    <w:abstractNumId w:val="18"/>
+  <w:num w:numId="16">
+    <w:abstractNumId w:val="5"/>
   </w:num>
-  <w:num w:numId="14">
+  <w:num w:numId="17">
     <w:abstractNumId w:val="11"/>
   </w:num>
-  <w:num w:numId="15">
-    <w:abstractNumId w:val="15"/>
-  </w:num>
-  <w:num w:numId="16">
-    <w:abstractNumId w:val="4"/>
-  </w:num>
-  <w:num w:numId="17">
-    <w:abstractNumId w:val="10"/>
-  </w:num>
   <w:num w:numId="18">
-    <w:abstractNumId w:val="1"/>
+    <w:abstractNumId w:val="2"/>
   </w:num>
   <w:num w:numId="19">
     <w:abstractNumId w:val="0"/>
   </w:num>
   <w:num w:numId="20">
+    <w:abstractNumId w:val="8"/>
+  </w:num>
+  <w:num w:numId="21">
+    <w:abstractNumId w:val="23"/>
+  </w:num>
+  <w:num w:numId="22">
     <w:abstractNumId w:val="7"/>
   </w:num>
-  <w:num w:numId="21">
-    <w:abstractNumId w:val="21"/>
+  <w:num w:numId="23">
+    <w:abstractNumId w:val="4"/>
   </w:num>
-  <w:num w:numId="22">
-    <w:abstractNumId w:val="6"/>
+  <w:num w:numId="24">
+    <w:abstractNumId w:val="1"/>
   </w:num>
-  <w:num w:numId="23">
-    <w:abstractNumId w:val="3"/>
+  <w:num w:numId="25">
+    <w:abstractNumId w:val="16"/>
   </w:num>
 </w:numbering>
 </file>
@@ -7189,7 +8980,7 @@
 </file>
 
 <file path=customXml/itemProps1.xml><?xml version="1.0" encoding="utf-8"?>
-<ds:datastoreItem xmlns:ds="http://schemas.openxmlformats.org/officeDocument/2006/customXml" ds:itemID="{868AB0F7-E42D-4AE1-94A2-842B65AA6135}">
+<ds:datastoreItem xmlns:ds="http://schemas.openxmlformats.org/officeDocument/2006/customXml" ds:itemID="{5F130349-B13D-4900-8A1E-F5051E46F12D}">
   <ds:schemaRefs>
     <ds:schemaRef ds:uri="http://schemas.openxmlformats.org/officeDocument/2006/bibliography"/>
   </ds:schemaRefs>

</xml_diff>

<commit_message>
modif rapport et manuel plus abos attention a regarder
</commit_message>
<xml_diff>
--- a/Implementation/Rapports et rendus/rapport d'implementation.docx
+++ b/Implementation/Rapports et rendus/rapport d'implementation.docx
@@ -4152,24 +4152,18 @@
           <w:sz w:val="24"/>
           <w:szCs w:val="24"/>
         </w:rPr>
-        <w:t>où nous voulions aller. Dans l’ensemble des sous-classes d’Ecran, nous couvrons au moins l’affichage de ces méthodes-là</w:t>
-      </w:r>
-      <w:r>
-        <w:rPr>
-          <w:rFonts w:asciiTheme="majorHAnsi" w:hAnsiTheme="majorHAnsi"/>
-          <w:sz w:val="24"/>
-          <w:szCs w:val="24"/>
-        </w:rPr>
-        <w:t xml:space="preserve"> à présent</w:t>
-      </w:r>
-      <w:r>
-        <w:rPr>
-          <w:rFonts w:asciiTheme="majorHAnsi" w:hAnsiTheme="majorHAnsi"/>
-          <w:sz w:val="24"/>
-          <w:szCs w:val="24"/>
-        </w:rPr>
-        <w:t>.</w:t>
-      </w:r>
+        <w:t xml:space="preserve">où nous voulions aller. </w:t>
+      </w:r>
+      <w:r>
+        <w:rPr>
+          <w:rFonts w:asciiTheme="majorHAnsi" w:hAnsiTheme="majorHAnsi"/>
+          <w:sz w:val="24"/>
+          <w:szCs w:val="24"/>
+        </w:rPr>
+        <w:t>En réalité, vu notre encapsulation et vu que ces méthodes sont en fait des messages allant du cœur à l’interface graphique afin de le notifier des fenêtres à afficher, elles se trouvent maintenant dans la classe CoeurAGraphiqueImpl.</w:t>
+      </w:r>
+      <w:bookmarkStart w:id="0" w:name="_GoBack"/>
+      <w:bookmarkEnd w:id="0"/>
     </w:p>
     <w:p>
       <w:pPr>
@@ -4232,7 +4226,7 @@
           <w:szCs w:val="24"/>
           <w:highlight w:val="yellow"/>
         </w:rPr>
-        <w:t xml:space="preserve"> NOMS DANS LA MODELISATION</w:t>
+        <w:t xml:space="preserve"> NOMS DANS </w:t>
       </w:r>
       <w:r>
         <w:rPr>
@@ -4241,6 +4235,16 @@
           <w:szCs w:val="24"/>
           <w:highlight w:val="yellow"/>
         </w:rPr>
+        <w:lastRenderedPageBreak/>
+        <w:t>LA MODELISATION</w:t>
+      </w:r>
+      <w:r>
+        <w:rPr>
+          <w:rFonts w:asciiTheme="majorHAnsi" w:hAnsiTheme="majorHAnsi"/>
+          <w:sz w:val="24"/>
+          <w:szCs w:val="24"/>
+          <w:highlight w:val="yellow"/>
+        </w:rPr>
         <w:t xml:space="preserve"> ………………. MAINTENANT C PEUT ETRE FINI !!! A VOUS DE DIRE ET DE POURSUIVRE SI VOUS AVEZ DES IDEES</w:t>
       </w:r>
     </w:p>
@@ -4249,7 +4253,6 @@
         <w:pStyle w:val="Titre1"/>
       </w:pPr>
       <w:r>
-        <w:lastRenderedPageBreak/>
         <w:t>3</w:t>
       </w:r>
       <w:r>
@@ -4923,6 +4926,7 @@
     </w:p>
     <w:p>
       <w:r>
+        <w:lastRenderedPageBreak/>
         <w:t>Choses restantes :</w:t>
       </w:r>
     </w:p>
@@ -4939,7 +4943,6 @@
         <w:rPr>
           <w:highlight w:val="yellow"/>
         </w:rPr>
-        <w:lastRenderedPageBreak/>
         <w:t>Tests unitaires</w:t>
       </w:r>
       <w:r>
@@ -5089,8 +5092,6 @@
       <w:r>
         <w:t xml:space="preserve"> </w:t>
       </w:r>
-      <w:bookmarkStart w:id="0" w:name="_GoBack"/>
-      <w:bookmarkEnd w:id="0"/>
     </w:p>
     <w:p>
       <w:pPr>
@@ -8980,7 +8981,7 @@
 </file>
 
 <file path=customXml/itemProps1.xml><?xml version="1.0" encoding="utf-8"?>
-<ds:datastoreItem xmlns:ds="http://schemas.openxmlformats.org/officeDocument/2006/customXml" ds:itemID="{5F130349-B13D-4900-8A1E-F5051E46F12D}">
+<ds:datastoreItem xmlns:ds="http://schemas.openxmlformats.org/officeDocument/2006/customXml" ds:itemID="{8074EDB7-C0B1-4727-B724-C28631924F17}">
   <ds:schemaRefs>
     <ds:schemaRef ds:uri="http://schemas.openxmlformats.org/officeDocument/2006/bibliography"/>
   </ds:schemaRefs>

</xml_diff>